<commit_message>
reaplaced docx file (lab-3) (C#)
</commit_message>
<xml_diff>
--- a/Languages/C#/Labs/Lab-3/Lab_3_tasks.docx
+++ b/Languages/C#/Labs/Lab-3/Lab_3_tasks.docx
@@ -55,8 +55,6 @@
         </w:rPr>
         <w:t xml:space="preserve"> часть 1</w:t>
       </w:r>
-      <w:bookmarkStart w:id="0" w:name="_GoBack"/>
-      <w:bookmarkEnd w:id="0"/>
     </w:p>
     <w:p>
       <w:pPr>
@@ -496,16 +494,7 @@
           <w:szCs w:val="24"/>
           <w:lang w:eastAsia="ru-RU"/>
         </w:rPr>
-        <w:t xml:space="preserve">Даны </w:t>
-      </w:r>
-      <w:r>
-        <w:rPr>
-          <w:rFonts w:ascii="Times New Roman CYR" w:hAnsi="Times New Roman CYR" w:cs="Times New Roman CYR"/>
-          <w:sz w:val="24"/>
-          <w:szCs w:val="24"/>
-          <w:lang w:eastAsia="ru-RU"/>
-        </w:rPr>
-        <w:t>4</w:t>
+        <w:t>Даны 3 числа, обозначающие стороны треугольника. Является ли треугольник прямоугольным?</w:t>
       </w:r>
       <w:r>
         <w:rPr>
@@ -515,26 +504,6 @@
           <w:lang w:eastAsia="ru-RU"/>
         </w:rPr>
         <w:t xml:space="preserve"> </w:t>
-      </w:r>
-      <w:proofErr w:type="gramStart"/>
-      <w:r>
-        <w:rPr>
-          <w:rFonts w:ascii="Times New Roman CYR" w:hAnsi="Times New Roman CYR" w:cs="Times New Roman CYR"/>
-          <w:sz w:val="24"/>
-          <w:szCs w:val="24"/>
-          <w:lang w:eastAsia="ru-RU"/>
-        </w:rPr>
-        <w:t>вещественных</w:t>
-      </w:r>
-      <w:proofErr w:type="gramEnd"/>
-      <w:r>
-        <w:rPr>
-          <w:rFonts w:ascii="Times New Roman CYR" w:hAnsi="Times New Roman CYR" w:cs="Times New Roman CYR"/>
-          <w:sz w:val="24"/>
-          <w:szCs w:val="24"/>
-          <w:lang w:eastAsia="ru-RU"/>
-        </w:rPr>
-        <w:t xml:space="preserve"> числа. Проверить: образуют ли данные числа геометрическую прогрессию. </w:t>
       </w:r>
     </w:p>
     <w:p>
@@ -561,61 +530,7 @@
           <w:szCs w:val="24"/>
           <w:lang w:eastAsia="ru-RU"/>
         </w:rPr>
-        <w:t>Дан</w:t>
-      </w:r>
-      <w:r>
-        <w:rPr>
-          <w:rFonts w:ascii="Times New Roman CYR" w:hAnsi="Times New Roman CYR" w:cs="Times New Roman CYR"/>
-          <w:sz w:val="24"/>
-          <w:szCs w:val="24"/>
-          <w:lang w:eastAsia="ru-RU"/>
-        </w:rPr>
-        <w:t xml:space="preserve">а точка с координатами </w:t>
-      </w:r>
-      <w:r>
-        <w:rPr>
-          <w:rFonts w:ascii="Times New Roman CYR" w:hAnsi="Times New Roman CYR" w:cs="Times New Roman CYR"/>
-          <w:sz w:val="24"/>
-          <w:szCs w:val="24"/>
-          <w:lang w:eastAsia="ru-RU"/>
-        </w:rPr>
-        <w:t>(</w:t>
-      </w:r>
-      <w:r>
-        <w:rPr>
-          <w:rFonts w:ascii="Times New Roman CYR" w:hAnsi="Times New Roman CYR" w:cs="Times New Roman CYR"/>
-          <w:sz w:val="24"/>
-          <w:szCs w:val="24"/>
-          <w:lang w:val="en-US" w:eastAsia="ru-RU"/>
-        </w:rPr>
-        <w:t>x</w:t>
-      </w:r>
-      <w:r>
-        <w:rPr>
-          <w:rFonts w:ascii="Times New Roman CYR" w:hAnsi="Times New Roman CYR" w:cs="Times New Roman CYR"/>
-          <w:sz w:val="24"/>
-          <w:szCs w:val="24"/>
-          <w:lang w:eastAsia="ru-RU"/>
-        </w:rPr>
-        <w:t>,</w:t>
-      </w:r>
-      <w:r>
-        <w:rPr>
-          <w:rFonts w:ascii="Times New Roman CYR" w:hAnsi="Times New Roman CYR" w:cs="Times New Roman CYR"/>
-          <w:sz w:val="24"/>
-          <w:szCs w:val="24"/>
-          <w:lang w:val="en-US" w:eastAsia="ru-RU"/>
-        </w:rPr>
-        <w:t>y</w:t>
-      </w:r>
-      <w:r>
-        <w:rPr>
-          <w:rFonts w:ascii="Times New Roman CYR" w:hAnsi="Times New Roman CYR" w:cs="Times New Roman CYR"/>
-          <w:sz w:val="24"/>
-          <w:szCs w:val="24"/>
-          <w:lang w:eastAsia="ru-RU"/>
-        </w:rPr>
-        <w:t>). Проверить, принадлежит ли точка 2 координатной четверти.</w:t>
+        <w:t>Даны три числа. Проверить, есть ли среди них равные числа.</w:t>
       </w:r>
     </w:p>
     <w:p>
@@ -642,25 +557,52 @@
           <w:szCs w:val="24"/>
           <w:lang w:eastAsia="ru-RU"/>
         </w:rPr>
-        <w:t xml:space="preserve">Дано целое число. Проверить: является ли данное число </w:t>
-      </w:r>
-      <w:r>
-        <w:rPr>
-          <w:rFonts w:ascii="Times New Roman CYR" w:hAnsi="Times New Roman CYR" w:cs="Times New Roman CYR"/>
-          <w:sz w:val="24"/>
-          <w:szCs w:val="24"/>
-          <w:lang w:eastAsia="ru-RU"/>
-        </w:rPr>
-        <w:t>отрицательным нечетным</w:t>
-      </w:r>
-      <w:r>
-        <w:rPr>
-          <w:rFonts w:ascii="Times New Roman CYR" w:hAnsi="Times New Roman CYR" w:cs="Times New Roman CYR"/>
-          <w:sz w:val="24"/>
-          <w:szCs w:val="24"/>
-          <w:lang w:eastAsia="ru-RU"/>
-        </w:rPr>
-        <w:t xml:space="preserve"> числом. </w:t>
+        <w:t>Дано вещественное число. Проверить: принадлежит ли да</w:t>
+      </w:r>
+      <w:r>
+        <w:rPr>
+          <w:rFonts w:ascii="Times New Roman CYR" w:hAnsi="Times New Roman CYR" w:cs="Times New Roman CYR"/>
+          <w:sz w:val="24"/>
+          <w:szCs w:val="24"/>
+          <w:lang w:eastAsia="ru-RU"/>
+        </w:rPr>
+        <w:t>нное число промежутку: [</w:t>
+      </w:r>
+      <w:r>
+        <w:rPr>
+          <w:rFonts w:ascii="Times New Roman CYR" w:hAnsi="Times New Roman CYR" w:cs="Times New Roman CYR"/>
+          <w:sz w:val="24"/>
+          <w:szCs w:val="24"/>
+          <w:lang w:val="en-US" w:eastAsia="ru-RU"/>
+        </w:rPr>
+        <w:t>a</w:t>
+      </w:r>
+      <w:r>
+        <w:rPr>
+          <w:rFonts w:ascii="Times New Roman CYR" w:hAnsi="Times New Roman CYR" w:cs="Times New Roman CYR"/>
+          <w:sz w:val="24"/>
+          <w:szCs w:val="24"/>
+          <w:lang w:eastAsia="ru-RU"/>
+        </w:rPr>
+        <w:t>;</w:t>
+      </w:r>
+      <w:r>
+        <w:rPr>
+          <w:rFonts w:ascii="Times New Roman CYR" w:hAnsi="Times New Roman CYR" w:cs="Times New Roman CYR"/>
+          <w:sz w:val="24"/>
+          <w:szCs w:val="24"/>
+          <w:lang w:val="en-US" w:eastAsia="ru-RU"/>
+        </w:rPr>
+        <w:t>b</w:t>
+      </w:r>
+      <w:r>
+        <w:rPr>
+          <w:rFonts w:ascii="Times New Roman CYR" w:hAnsi="Times New Roman CYR" w:cs="Times New Roman CYR"/>
+          <w:sz w:val="24"/>
+          <w:szCs w:val="24"/>
+          <w:lang w:eastAsia="ru-RU"/>
+        </w:rPr>
+        <w:t>].</w:t>
       </w:r>
     </w:p>
     <w:p>
@@ -687,43 +629,7 @@
           <w:szCs w:val="24"/>
           <w:lang w:eastAsia="ru-RU"/>
         </w:rPr>
-        <w:t xml:space="preserve">Даны три вещественных числа. </w:t>
-      </w:r>
-      <w:r>
-        <w:rPr>
-          <w:rFonts w:ascii="Times New Roman CYR" w:hAnsi="Times New Roman CYR" w:cs="Times New Roman CYR"/>
-          <w:sz w:val="24"/>
-          <w:szCs w:val="24"/>
-          <w:lang w:eastAsia="ru-RU"/>
-        </w:rPr>
-        <w:t>О</w:t>
-      </w:r>
-      <w:r>
-        <w:rPr>
-          <w:rFonts w:ascii="Times New Roman CYR" w:hAnsi="Times New Roman CYR" w:cs="Times New Roman CYR"/>
-          <w:sz w:val="24"/>
-          <w:szCs w:val="24"/>
-          <w:lang w:eastAsia="ru-RU"/>
-        </w:rPr>
-        <w:t xml:space="preserve">бразуют ли данные числа </w:t>
-      </w:r>
-      <w:r>
-        <w:rPr>
-          <w:rFonts w:ascii="Times New Roman CYR" w:hAnsi="Times New Roman CYR" w:cs="Times New Roman CYR"/>
-          <w:sz w:val="24"/>
-          <w:szCs w:val="24"/>
-          <w:lang w:eastAsia="ru-RU"/>
-        </w:rPr>
-        <w:t>убывающую последовательность?</w:t>
-      </w:r>
-      <w:r>
-        <w:rPr>
-          <w:rFonts w:ascii="Times New Roman CYR" w:hAnsi="Times New Roman CYR" w:cs="Times New Roman CYR"/>
-          <w:sz w:val="24"/>
-          <w:szCs w:val="24"/>
-          <w:lang w:eastAsia="ru-RU"/>
-        </w:rPr>
-        <w:t xml:space="preserve"> </w:t>
+        <w:t xml:space="preserve">Дано целое число. Проверить: является ли данное число положительным пятизначным числом. </w:t>
       </w:r>
     </w:p>
     <w:p>
@@ -750,16 +656,43 @@
           <w:szCs w:val="24"/>
           <w:lang w:eastAsia="ru-RU"/>
         </w:rPr>
-        <w:t xml:space="preserve">Дано целое число. Проверить является ли данное число </w:t>
-      </w:r>
-      <w:r>
-        <w:rPr>
-          <w:rFonts w:ascii="Times New Roman CYR" w:hAnsi="Times New Roman CYR" w:cs="Times New Roman CYR"/>
-          <w:sz w:val="24"/>
-          <w:szCs w:val="24"/>
-          <w:lang w:eastAsia="ru-RU"/>
-        </w:rPr>
-        <w:t>квадратом целого числа.</w:t>
+        <w:t xml:space="preserve">Даны три вещественных числа. </w:t>
+      </w:r>
+      <w:r>
+        <w:rPr>
+          <w:rFonts w:ascii="Times New Roman CYR" w:hAnsi="Times New Roman CYR" w:cs="Times New Roman CYR"/>
+          <w:sz w:val="24"/>
+          <w:szCs w:val="24"/>
+          <w:lang w:eastAsia="ru-RU"/>
+        </w:rPr>
+        <w:t>О</w:t>
+      </w:r>
+      <w:r>
+        <w:rPr>
+          <w:rFonts w:ascii="Times New Roman CYR" w:hAnsi="Times New Roman CYR" w:cs="Times New Roman CYR"/>
+          <w:sz w:val="24"/>
+          <w:szCs w:val="24"/>
+          <w:lang w:eastAsia="ru-RU"/>
+        </w:rPr>
+        <w:t xml:space="preserve">бразуют ли данные числа </w:t>
+      </w:r>
+      <w:r>
+        <w:rPr>
+          <w:rFonts w:ascii="Times New Roman CYR" w:hAnsi="Times New Roman CYR" w:cs="Times New Roman CYR"/>
+          <w:sz w:val="24"/>
+          <w:szCs w:val="24"/>
+          <w:lang w:eastAsia="ru-RU"/>
+        </w:rPr>
+        <w:t>возрастающую последовательность?</w:t>
+      </w:r>
+      <w:r>
+        <w:rPr>
+          <w:rFonts w:ascii="Times New Roman CYR" w:hAnsi="Times New Roman CYR" w:cs="Times New Roman CYR"/>
+          <w:sz w:val="24"/>
+          <w:szCs w:val="24"/>
+          <w:lang w:eastAsia="ru-RU"/>
+        </w:rPr>
+        <w:t xml:space="preserve"> </w:t>
       </w:r>
     </w:p>
     <w:p>
@@ -786,16 +719,25 @@
           <w:szCs w:val="24"/>
           <w:lang w:eastAsia="ru-RU"/>
         </w:rPr>
-        <w:t>Даны три вещественных числа. Проверить: является ли первое чи</w:t>
-      </w:r>
-      <w:r>
-        <w:rPr>
-          <w:rFonts w:ascii="Times New Roman CYR" w:hAnsi="Times New Roman CYR" w:cs="Times New Roman CYR"/>
-          <w:sz w:val="24"/>
-          <w:szCs w:val="24"/>
-          <w:lang w:eastAsia="ru-RU"/>
-        </w:rPr>
-        <w:t>сло минимальным из этих чисел.</w:t>
+        <w:t>Дано целое число. Проверить</w:t>
+      </w:r>
+      <w:r>
+        <w:rPr>
+          <w:rFonts w:ascii="Times New Roman CYR" w:hAnsi="Times New Roman CYR" w:cs="Times New Roman CYR"/>
+          <w:sz w:val="24"/>
+          <w:szCs w:val="24"/>
+          <w:lang w:eastAsia="ru-RU"/>
+        </w:rPr>
+        <w:t>,</w:t>
+      </w:r>
+      <w:r>
+        <w:rPr>
+          <w:rFonts w:ascii="Times New Roman CYR" w:hAnsi="Times New Roman CYR" w:cs="Times New Roman CYR"/>
+          <w:sz w:val="24"/>
+          <w:szCs w:val="24"/>
+          <w:lang w:eastAsia="ru-RU"/>
+        </w:rPr>
+        <w:t xml:space="preserve"> является ли данное число отрицательным трехзначным числом. </w:t>
       </w:r>
     </w:p>
     <w:p>
@@ -822,43 +764,16 @@
           <w:szCs w:val="24"/>
           <w:lang w:eastAsia="ru-RU"/>
         </w:rPr>
-        <w:t xml:space="preserve">Дано целое число. </w:t>
-      </w:r>
-      <w:r>
-        <w:rPr>
-          <w:rFonts w:ascii="Times New Roman CYR" w:hAnsi="Times New Roman CYR" w:cs="Times New Roman CYR"/>
-          <w:sz w:val="24"/>
-          <w:szCs w:val="24"/>
-          <w:lang w:eastAsia="ru-RU"/>
-        </w:rPr>
-        <w:t>Я</w:t>
-      </w:r>
-      <w:r>
-        <w:rPr>
-          <w:rFonts w:ascii="Times New Roman CYR" w:hAnsi="Times New Roman CYR" w:cs="Times New Roman CYR"/>
-          <w:sz w:val="24"/>
-          <w:szCs w:val="24"/>
-          <w:lang w:eastAsia="ru-RU"/>
-        </w:rPr>
-        <w:t xml:space="preserve">вляется ли данное число </w:t>
-      </w:r>
-      <w:r>
-        <w:rPr>
-          <w:rFonts w:ascii="Times New Roman CYR" w:hAnsi="Times New Roman CYR" w:cs="Times New Roman CYR"/>
-          <w:sz w:val="24"/>
-          <w:szCs w:val="24"/>
-          <w:lang w:eastAsia="ru-RU"/>
-        </w:rPr>
-        <w:t>отрицательным двузначным числом кратным десяти?</w:t>
-      </w:r>
-      <w:r>
-        <w:rPr>
-          <w:rFonts w:ascii="Times New Roman CYR" w:hAnsi="Times New Roman CYR" w:cs="Times New Roman CYR"/>
-          <w:sz w:val="24"/>
-          <w:szCs w:val="24"/>
-          <w:lang w:eastAsia="ru-RU"/>
-        </w:rPr>
-        <w:t xml:space="preserve"> </w:t>
+        <w:t>Даны три вещественных числа. Проверить: является ли первое чи</w:t>
+      </w:r>
+      <w:r>
+        <w:rPr>
+          <w:rFonts w:ascii="Times New Roman CYR" w:hAnsi="Times New Roman CYR" w:cs="Times New Roman CYR"/>
+          <w:sz w:val="24"/>
+          <w:szCs w:val="24"/>
+          <w:lang w:eastAsia="ru-RU"/>
+        </w:rPr>
+        <w:t>сло максимальным из этих чисел.</w:t>
       </w:r>
     </w:p>
     <w:p>
@@ -885,7 +800,34 @@
           <w:szCs w:val="24"/>
           <w:lang w:eastAsia="ru-RU"/>
         </w:rPr>
-        <w:t>Даны 3 числа, обозначающие стороны треугольника. Является ли треугольник прямоугольным?</w:t>
+        <w:t xml:space="preserve">Дано целое число. </w:t>
+      </w:r>
+      <w:r>
+        <w:rPr>
+          <w:rFonts w:ascii="Times New Roman CYR" w:hAnsi="Times New Roman CYR" w:cs="Times New Roman CYR"/>
+          <w:sz w:val="24"/>
+          <w:szCs w:val="24"/>
+          <w:lang w:eastAsia="ru-RU"/>
+        </w:rPr>
+        <w:t>Я</w:t>
+      </w:r>
+      <w:r>
+        <w:rPr>
+          <w:rFonts w:ascii="Times New Roman CYR" w:hAnsi="Times New Roman CYR" w:cs="Times New Roman CYR"/>
+          <w:sz w:val="24"/>
+          <w:szCs w:val="24"/>
+          <w:lang w:eastAsia="ru-RU"/>
+        </w:rPr>
+        <w:t>вляется ли число положительным пятизначным числ</w:t>
+      </w:r>
+      <w:r>
+        <w:rPr>
+          <w:rFonts w:ascii="Times New Roman CYR" w:hAnsi="Times New Roman CYR" w:cs="Times New Roman CYR"/>
+          <w:sz w:val="24"/>
+          <w:szCs w:val="24"/>
+          <w:lang w:eastAsia="ru-RU"/>
+        </w:rPr>
+        <w:t>ом кратным десяти?</w:t>
       </w:r>
       <w:r>
         <w:rPr>
@@ -921,7 +863,45 @@
           <w:szCs w:val="24"/>
           <w:lang w:eastAsia="ru-RU"/>
         </w:rPr>
-        <w:t>Даны три числа. Проверить, есть ли среди них равные числа.</w:t>
+        <w:t xml:space="preserve">Даны </w:t>
+      </w:r>
+      <w:r>
+        <w:rPr>
+          <w:rFonts w:ascii="Times New Roman CYR" w:hAnsi="Times New Roman CYR" w:cs="Times New Roman CYR"/>
+          <w:sz w:val="24"/>
+          <w:szCs w:val="24"/>
+          <w:lang w:eastAsia="ru-RU"/>
+        </w:rPr>
+        <w:t>4</w:t>
+      </w:r>
+      <w:r>
+        <w:rPr>
+          <w:rFonts w:ascii="Times New Roman CYR" w:hAnsi="Times New Roman CYR" w:cs="Times New Roman CYR"/>
+          <w:sz w:val="24"/>
+          <w:szCs w:val="24"/>
+          <w:lang w:eastAsia="ru-RU"/>
+        </w:rPr>
+        <w:t xml:space="preserve"> </w:t>
+      </w:r>
+      <w:proofErr w:type="gramStart"/>
+      <w:r>
+        <w:rPr>
+          <w:rFonts w:ascii="Times New Roman CYR" w:hAnsi="Times New Roman CYR" w:cs="Times New Roman CYR"/>
+          <w:sz w:val="24"/>
+          <w:szCs w:val="24"/>
+          <w:lang w:eastAsia="ru-RU"/>
+        </w:rPr>
+        <w:t>вещественных</w:t>
+      </w:r>
+      <w:proofErr w:type="gramEnd"/>
+      <w:r>
+        <w:rPr>
+          <w:rFonts w:ascii="Times New Roman CYR" w:hAnsi="Times New Roman CYR" w:cs="Times New Roman CYR"/>
+          <w:sz w:val="24"/>
+          <w:szCs w:val="24"/>
+          <w:lang w:eastAsia="ru-RU"/>
+        </w:rPr>
+        <w:t xml:space="preserve"> числа. Проверить: образуют ли данные числа геометрическую прогрессию. </w:t>
       </w:r>
     </w:p>
     <w:p>
@@ -948,16 +928,25 @@
           <w:szCs w:val="24"/>
           <w:lang w:eastAsia="ru-RU"/>
         </w:rPr>
-        <w:t>Дано вещественное число. Проверить: принадлежит ли да</w:t>
-      </w:r>
-      <w:r>
-        <w:rPr>
-          <w:rFonts w:ascii="Times New Roman CYR" w:hAnsi="Times New Roman CYR" w:cs="Times New Roman CYR"/>
-          <w:sz w:val="24"/>
-          <w:szCs w:val="24"/>
-          <w:lang w:eastAsia="ru-RU"/>
-        </w:rPr>
-        <w:t>нное число промежутку: [</w:t>
+        <w:t>Дан</w:t>
+      </w:r>
+      <w:r>
+        <w:rPr>
+          <w:rFonts w:ascii="Times New Roman CYR" w:hAnsi="Times New Roman CYR" w:cs="Times New Roman CYR"/>
+          <w:sz w:val="24"/>
+          <w:szCs w:val="24"/>
+          <w:lang w:eastAsia="ru-RU"/>
+        </w:rPr>
+        <w:t xml:space="preserve">а точка с координатами </w:t>
+      </w:r>
+      <w:r>
+        <w:rPr>
+          <w:rFonts w:ascii="Times New Roman CYR" w:hAnsi="Times New Roman CYR" w:cs="Times New Roman CYR"/>
+          <w:sz w:val="24"/>
+          <w:szCs w:val="24"/>
+          <w:lang w:eastAsia="ru-RU"/>
+        </w:rPr>
+        <w:t>(</w:t>
       </w:r>
       <w:r>
         <w:rPr>
@@ -966,16 +955,16 @@
           <w:szCs w:val="24"/>
           <w:lang w:val="en-US" w:eastAsia="ru-RU"/>
         </w:rPr>
-        <w:t>a</w:t>
-      </w:r>
-      <w:r>
-        <w:rPr>
-          <w:rFonts w:ascii="Times New Roman CYR" w:hAnsi="Times New Roman CYR" w:cs="Times New Roman CYR"/>
-          <w:sz w:val="24"/>
-          <w:szCs w:val="24"/>
-          <w:lang w:eastAsia="ru-RU"/>
-        </w:rPr>
-        <w:t>;</w:t>
+        <w:t>x</w:t>
+      </w:r>
+      <w:r>
+        <w:rPr>
+          <w:rFonts w:ascii="Times New Roman CYR" w:hAnsi="Times New Roman CYR" w:cs="Times New Roman CYR"/>
+          <w:sz w:val="24"/>
+          <w:szCs w:val="24"/>
+          <w:lang w:eastAsia="ru-RU"/>
+        </w:rPr>
+        <w:t>,</w:t>
       </w:r>
       <w:r>
         <w:rPr>
@@ -984,16 +973,16 @@
           <w:szCs w:val="24"/>
           <w:lang w:val="en-US" w:eastAsia="ru-RU"/>
         </w:rPr>
-        <w:t>b</w:t>
-      </w:r>
-      <w:r>
-        <w:rPr>
-          <w:rFonts w:ascii="Times New Roman CYR" w:hAnsi="Times New Roman CYR" w:cs="Times New Roman CYR"/>
-          <w:sz w:val="24"/>
-          <w:szCs w:val="24"/>
-          <w:lang w:eastAsia="ru-RU"/>
-        </w:rPr>
-        <w:t>].</w:t>
+        <w:t>y</w:t>
+      </w:r>
+      <w:r>
+        <w:rPr>
+          <w:rFonts w:ascii="Times New Roman CYR" w:hAnsi="Times New Roman CYR" w:cs="Times New Roman CYR"/>
+          <w:sz w:val="24"/>
+          <w:szCs w:val="24"/>
+          <w:lang w:eastAsia="ru-RU"/>
+        </w:rPr>
+        <w:t>). Проверить, принадлежит ли точка 2 координатной четверти.</w:t>
       </w:r>
     </w:p>
     <w:p>
@@ -1020,7 +1009,25 @@
           <w:szCs w:val="24"/>
           <w:lang w:eastAsia="ru-RU"/>
         </w:rPr>
-        <w:t xml:space="preserve">Дано целое число. Проверить: является ли данное число положительным пятизначным числом. </w:t>
+        <w:t xml:space="preserve">Дано целое число. Проверить: является ли данное число </w:t>
+      </w:r>
+      <w:r>
+        <w:rPr>
+          <w:rFonts w:ascii="Times New Roman CYR" w:hAnsi="Times New Roman CYR" w:cs="Times New Roman CYR"/>
+          <w:sz w:val="24"/>
+          <w:szCs w:val="24"/>
+          <w:lang w:eastAsia="ru-RU"/>
+        </w:rPr>
+        <w:t>отрицательным нечетным</w:t>
+      </w:r>
+      <w:r>
+        <w:rPr>
+          <w:rFonts w:ascii="Times New Roman CYR" w:hAnsi="Times New Roman CYR" w:cs="Times New Roman CYR"/>
+          <w:sz w:val="24"/>
+          <w:szCs w:val="24"/>
+          <w:lang w:eastAsia="ru-RU"/>
+        </w:rPr>
+        <w:t xml:space="preserve"> числом. </w:t>
       </w:r>
     </w:p>
     <w:p>
@@ -1074,7 +1081,7 @@
           <w:szCs w:val="24"/>
           <w:lang w:eastAsia="ru-RU"/>
         </w:rPr>
-        <w:t>возрастающую последовательность?</w:t>
+        <w:t>убывающую последовательность?</w:t>
       </w:r>
       <w:r>
         <w:rPr>
@@ -1110,25 +1117,16 @@
           <w:szCs w:val="24"/>
           <w:lang w:eastAsia="ru-RU"/>
         </w:rPr>
-        <w:t>Дано целое число. Проверить</w:t>
-      </w:r>
-      <w:r>
-        <w:rPr>
-          <w:rFonts w:ascii="Times New Roman CYR" w:hAnsi="Times New Roman CYR" w:cs="Times New Roman CYR"/>
-          <w:sz w:val="24"/>
-          <w:szCs w:val="24"/>
-          <w:lang w:eastAsia="ru-RU"/>
-        </w:rPr>
-        <w:t>,</w:t>
-      </w:r>
-      <w:r>
-        <w:rPr>
-          <w:rFonts w:ascii="Times New Roman CYR" w:hAnsi="Times New Roman CYR" w:cs="Times New Roman CYR"/>
-          <w:sz w:val="24"/>
-          <w:szCs w:val="24"/>
-          <w:lang w:eastAsia="ru-RU"/>
-        </w:rPr>
-        <w:t xml:space="preserve"> является ли данное число отрицательным трехзначным числом. </w:t>
+        <w:t xml:space="preserve">Дано целое число. Проверить является ли данное число </w:t>
+      </w:r>
+      <w:r>
+        <w:rPr>
+          <w:rFonts w:ascii="Times New Roman CYR" w:hAnsi="Times New Roman CYR" w:cs="Times New Roman CYR"/>
+          <w:sz w:val="24"/>
+          <w:szCs w:val="24"/>
+          <w:lang w:eastAsia="ru-RU"/>
+        </w:rPr>
+        <w:t>квадратом целого числа.</w:t>
       </w:r>
     </w:p>
     <w:p>
@@ -1164,7 +1162,7 @@
           <w:szCs w:val="24"/>
           <w:lang w:eastAsia="ru-RU"/>
         </w:rPr>
-        <w:t>сло максимальным из этих чисел.</w:t>
+        <w:t>сло минимальным из этих чисел.</w:t>
       </w:r>
     </w:p>
     <w:p>
@@ -1209,16 +1207,16 @@
           <w:szCs w:val="24"/>
           <w:lang w:eastAsia="ru-RU"/>
         </w:rPr>
-        <w:t>вляется ли число положительным пятизначным числ</w:t>
-      </w:r>
-      <w:r>
-        <w:rPr>
-          <w:rFonts w:ascii="Times New Roman CYR" w:hAnsi="Times New Roman CYR" w:cs="Times New Roman CYR"/>
-          <w:sz w:val="24"/>
-          <w:szCs w:val="24"/>
-          <w:lang w:eastAsia="ru-RU"/>
-        </w:rPr>
-        <w:t>ом кратным десяти?</w:t>
+        <w:t xml:space="preserve">вляется ли данное число </w:t>
+      </w:r>
+      <w:r>
+        <w:rPr>
+          <w:rFonts w:ascii="Times New Roman CYR" w:hAnsi="Times New Roman CYR" w:cs="Times New Roman CYR"/>
+          <w:sz w:val="24"/>
+          <w:szCs w:val="24"/>
+          <w:lang w:eastAsia="ru-RU"/>
+        </w:rPr>
+        <w:t>отрицательным двузначным числом кратным десяти?</w:t>
       </w:r>
       <w:r>
         <w:rPr>
@@ -1506,11 +1504,12 @@
                 <w:rFonts w:ascii="Vernada" w:eastAsia="Vernada" w:hAnsi="Times New Roman CYR" w:cs="Vernada" w:hint="eastAsia"/>
                 <w:color w:val="008000"/>
                 <w:kern w:val="0"/>
+                <w:position w:val="-10"/>
                 <w:sz w:val="24"/>
                 <w:szCs w:val="24"/>
                 <w:lang w:eastAsia="ru-RU"/>
               </w:rPr>
-              <w:object w:dxaOrig="1020" w:dyaOrig="660">
+              <w:object w:dxaOrig="2040" w:dyaOrig="320" w14:anchorId="6AA164D6">
                 <v:shapetype id="_x0000_t75" coordsize="21600,21600" o:spt="75" o:preferrelative="t" path="m@4@5l@4@11@9@11@9@5xe" filled="f" stroked="f">
                   <v:stroke joinstyle="miter"/>
                   <v:formulas>
@@ -1530,10 +1529,10 @@
                   <v:path o:extrusionok="f" gradientshapeok="t" o:connecttype="rect"/>
                   <o:lock v:ext="edit" aspectratio="t"/>
                 </v:shapetype>
-                <v:shape id="_x0000_i1025" type="#_x0000_t75" style="width:51pt;height:33pt" o:ole="">
+                <v:shape id="_x0000_i1033" type="#_x0000_t75" style="width:102pt;height:15.8pt" o:ole="">
                   <v:imagedata r:id="rId6" o:title=""/>
                 </v:shape>
-                <o:OLEObject Type="Embed" ProgID="Equation.3" ShapeID="_x0000_i1025" DrawAspect="Content" ObjectID="_1630342280" r:id="rId7"/>
+                <o:OLEObject Type="Embed" ProgID="Equation.3" ShapeID="_x0000_i1033" DrawAspect="Content" ObjectID="_1662127555" r:id="rId7"/>
               </w:object>
             </w:r>
           </w:p>
@@ -1610,15 +1609,16 @@
                 <w:rFonts w:ascii="Vernada" w:eastAsia="Vernada" w:hAnsi="Times New Roman CYR" w:cs="Vernada" w:hint="eastAsia"/>
                 <w:color w:val="008000"/>
                 <w:kern w:val="0"/>
+                <w:position w:val="-28"/>
                 <w:sz w:val="24"/>
                 <w:szCs w:val="24"/>
                 <w:lang w:eastAsia="ru-RU"/>
               </w:rPr>
-              <w:object w:dxaOrig="1939" w:dyaOrig="320">
-                <v:shape id="_x0000_i1026" type="#_x0000_t75" style="width:96.75pt;height:15.75pt" o:ole="">
+              <w:object w:dxaOrig="2120" w:dyaOrig="660" w14:anchorId="26CFC485">
+                <v:shape id="_x0000_i1034" type="#_x0000_t75" style="width:105.8pt;height:33.25pt" o:ole="">
                   <v:imagedata r:id="rId8" o:title=""/>
                 </v:shape>
-                <o:OLEObject Type="Embed" ProgID="Equation.3" ShapeID="_x0000_i1026" DrawAspect="Content" ObjectID="_1630342281" r:id="rId9"/>
+                <o:OLEObject Type="Embed" ProgID="Equation.3" ShapeID="_x0000_i1034" DrawAspect="Content" ObjectID="_1662127556" r:id="rId9"/>
               </w:object>
             </w:r>
           </w:p>
@@ -1683,7 +1683,8 @@
               <w:ind w:firstLine="0"/>
               <w:jc w:val="left"/>
               <w:rPr>
-                <w:rFonts w:ascii="Times New Roman CYR" w:eastAsia="Vernada" w:hAnsi="Times New Roman CYR" w:cs="Times New Roman CYR"/>
+                <w:rFonts w:ascii="Vernada" w:eastAsia="Vernada" w:hAnsi="Times New Roman CYR" w:cs="Vernada"/>
+                <w:color w:val="008000"/>
                 <w:kern w:val="0"/>
                 <w:sz w:val="24"/>
                 <w:szCs w:val="24"/>
@@ -1695,15 +1696,16 @@
                 <w:rFonts w:ascii="Vernada" w:eastAsia="Vernada" w:hAnsi="Times New Roman CYR" w:cs="Vernada" w:hint="eastAsia"/>
                 <w:color w:val="008000"/>
                 <w:kern w:val="0"/>
+                <w:position w:val="-28"/>
                 <w:sz w:val="24"/>
                 <w:szCs w:val="24"/>
                 <w:lang w:eastAsia="ru-RU"/>
               </w:rPr>
-              <w:object w:dxaOrig="999" w:dyaOrig="660">
-                <v:shape id="_x0000_i1027" type="#_x0000_t75" style="width:50.25pt;height:33pt" o:ole="">
+              <w:object w:dxaOrig="1020" w:dyaOrig="660" w14:anchorId="684D4C92">
+                <v:shape id="_x0000_i1035" type="#_x0000_t75" style="width:51.25pt;height:33.25pt" o:ole="">
                   <v:imagedata r:id="rId10" o:title=""/>
                 </v:shape>
-                <o:OLEObject Type="Embed" ProgID="Equation.3" ShapeID="_x0000_i1027" DrawAspect="Content" ObjectID="_1630342282" r:id="rId11"/>
+                <o:OLEObject Type="Embed" ProgID="Equation.3" ShapeID="_x0000_i1035" DrawAspect="Content" ObjectID="_1662127557" r:id="rId11"/>
               </w:object>
             </w:r>
           </w:p>
@@ -1768,7 +1770,8 @@
               <w:ind w:firstLine="0"/>
               <w:jc w:val="left"/>
               <w:rPr>
-                <w:rFonts w:ascii="Times New Roman CYR" w:eastAsia="Vernada" w:hAnsi="Times New Roman CYR" w:cs="Times New Roman CYR"/>
+                <w:rFonts w:ascii="Vernada" w:eastAsia="Vernada" w:hAnsi="Times New Roman CYR" w:cs="Vernada"/>
+                <w:color w:val="008000"/>
                 <w:kern w:val="0"/>
                 <w:sz w:val="24"/>
                 <w:szCs w:val="24"/>
@@ -1780,15 +1783,16 @@
                 <w:rFonts w:ascii="Vernada" w:eastAsia="Vernada" w:hAnsi="Times New Roman CYR" w:cs="Vernada" w:hint="eastAsia"/>
                 <w:color w:val="008000"/>
                 <w:kern w:val="0"/>
+                <w:position w:val="-28"/>
                 <w:sz w:val="24"/>
                 <w:szCs w:val="24"/>
                 <w:lang w:eastAsia="ru-RU"/>
               </w:rPr>
-              <w:object w:dxaOrig="1920" w:dyaOrig="320">
-                <v:shape id="_x0000_i1028" type="#_x0000_t75" style="width:96pt;height:15.75pt" o:ole="">
+              <w:object w:dxaOrig="1219" w:dyaOrig="660" w14:anchorId="49263C8C">
+                <v:shape id="_x0000_i1036" type="#_x0000_t75" style="width:60.55pt;height:33.25pt" o:ole="">
                   <v:imagedata r:id="rId12" o:title=""/>
                 </v:shape>
-                <o:OLEObject Type="Embed" ProgID="Equation.3" ShapeID="_x0000_i1028" DrawAspect="Content" ObjectID="_1630342283" r:id="rId13"/>
+                <o:OLEObject Type="Embed" ProgID="Equation.3" ShapeID="_x0000_i1036" DrawAspect="Content" ObjectID="_1662127558" r:id="rId13"/>
               </w:object>
             </w:r>
           </w:p>
@@ -1853,7 +1857,8 @@
               <w:ind w:firstLine="0"/>
               <w:jc w:val="left"/>
               <w:rPr>
-                <w:rFonts w:ascii="Times New Roman CYR" w:eastAsia="Vernada" w:hAnsi="Times New Roman CYR" w:cs="Times New Roman CYR"/>
+                <w:rFonts w:ascii="Vernada" w:eastAsia="Vernada" w:hAnsi="Times New Roman CYR" w:cs="Vernada"/>
+                <w:color w:val="008000"/>
                 <w:kern w:val="0"/>
                 <w:sz w:val="24"/>
                 <w:szCs w:val="24"/>
@@ -1865,15 +1870,16 @@
                 <w:rFonts w:ascii="Vernada" w:eastAsia="Vernada" w:hAnsi="Times New Roman CYR" w:cs="Vernada" w:hint="eastAsia"/>
                 <w:color w:val="008000"/>
                 <w:kern w:val="0"/>
+                <w:position w:val="-10"/>
                 <w:sz w:val="24"/>
                 <w:szCs w:val="24"/>
                 <w:lang w:eastAsia="ru-RU"/>
               </w:rPr>
-              <w:object w:dxaOrig="999" w:dyaOrig="660">
-                <v:shape id="_x0000_i1029" type="#_x0000_t75" style="width:50.25pt;height:33pt" o:ole="">
+              <w:object w:dxaOrig="1980" w:dyaOrig="320" w14:anchorId="690CC6C4">
+                <v:shape id="_x0000_i1037" type="#_x0000_t75" style="width:99.25pt;height:15.8pt" o:ole="">
                   <v:imagedata r:id="rId14" o:title=""/>
                 </v:shape>
-                <o:OLEObject Type="Embed" ProgID="Equation.3" ShapeID="_x0000_i1029" DrawAspect="Content" ObjectID="_1630342284" r:id="rId15"/>
+                <o:OLEObject Type="Embed" ProgID="Equation.3" ShapeID="_x0000_i1037" DrawAspect="Content" ObjectID="_1662127559" r:id="rId15"/>
               </w:object>
             </w:r>
           </w:p>
@@ -1938,7 +1944,8 @@
               <w:ind w:firstLine="0"/>
               <w:jc w:val="left"/>
               <w:rPr>
-                <w:rFonts w:ascii="Times New Roman CYR" w:eastAsia="Vernada" w:hAnsi="Times New Roman CYR" w:cs="Times New Roman CYR"/>
+                <w:rFonts w:ascii="Vernada" w:eastAsia="Vernada" w:hAnsi="Times New Roman CYR" w:cs="Vernada"/>
+                <w:color w:val="008000"/>
                 <w:kern w:val="0"/>
                 <w:sz w:val="24"/>
                 <w:szCs w:val="24"/>
@@ -1950,16 +1957,16 @@
                 <w:rFonts w:ascii="Vernada" w:eastAsia="Vernada" w:hAnsi="Times New Roman CYR" w:cs="Vernada" w:hint="eastAsia"/>
                 <w:color w:val="008000"/>
                 <w:kern w:val="0"/>
-                <w:position w:val="-30"/>
+                <w:position w:val="-28"/>
                 <w:sz w:val="24"/>
                 <w:szCs w:val="24"/>
                 <w:lang w:eastAsia="ru-RU"/>
               </w:rPr>
-              <w:object w:dxaOrig="2040" w:dyaOrig="680">
-                <v:shape id="_x0000_i1030" type="#_x0000_t75" style="width:102pt;height:33.75pt" o:ole="">
+              <w:object w:dxaOrig="2020" w:dyaOrig="660" w14:anchorId="652133DA">
+                <v:shape id="_x0000_i1038" type="#_x0000_t75" style="width:101.45pt;height:33.25pt" o:ole="">
                   <v:imagedata r:id="rId16" o:title=""/>
                 </v:shape>
-                <o:OLEObject Type="Embed" ProgID="Equation.3" ShapeID="_x0000_i1030" DrawAspect="Content" ObjectID="_1630342285" r:id="rId17"/>
+                <o:OLEObject Type="Embed" ProgID="Equation.3" ShapeID="_x0000_i1038" DrawAspect="Content" ObjectID="_1662127560" r:id="rId17"/>
               </w:object>
             </w:r>
           </w:p>
@@ -2024,7 +2031,8 @@
               <w:ind w:firstLine="0"/>
               <w:jc w:val="left"/>
               <w:rPr>
-                <w:rFonts w:ascii="Times New Roman CYR" w:eastAsia="Vernada" w:hAnsi="Times New Roman CYR" w:cs="Times New Roman CYR"/>
+                <w:rFonts w:ascii="Vernada" w:eastAsia="Vernada" w:hAnsi="Times New Roman CYR" w:cs="Vernada"/>
+                <w:color w:val="008000"/>
                 <w:kern w:val="0"/>
                 <w:sz w:val="24"/>
                 <w:szCs w:val="24"/>
@@ -2036,16 +2044,16 @@
                 <w:rFonts w:ascii="Vernada" w:eastAsia="Vernada" w:hAnsi="Times New Roman CYR" w:cs="Vernada" w:hint="eastAsia"/>
                 <w:color w:val="008000"/>
                 <w:kern w:val="0"/>
-                <w:position w:val="-30"/>
+                <w:position w:val="-28"/>
                 <w:sz w:val="24"/>
                 <w:szCs w:val="24"/>
                 <w:lang w:eastAsia="ru-RU"/>
               </w:rPr>
-              <w:object w:dxaOrig="2079" w:dyaOrig="680">
-                <v:shape id="_x0000_i1031" type="#_x0000_t75" style="width:104.25pt;height:33.75pt" o:ole="">
+              <w:object w:dxaOrig="1900" w:dyaOrig="660" w14:anchorId="33A30038">
+                <v:shape id="_x0000_i1039" type="#_x0000_t75" style="width:95.45pt;height:33.25pt" o:ole="">
                   <v:imagedata r:id="rId18" o:title=""/>
                 </v:shape>
-                <o:OLEObject Type="Embed" ProgID="Equation.3" ShapeID="_x0000_i1031" DrawAspect="Content" ObjectID="_1630342286" r:id="rId19"/>
+                <o:OLEObject Type="Embed" ProgID="Equation.3" ShapeID="_x0000_i1039" DrawAspect="Content" ObjectID="_1662127561" r:id="rId19"/>
               </w:object>
             </w:r>
           </w:p>
@@ -2122,16 +2130,15 @@
                 <w:rFonts w:ascii="Vernada" w:eastAsia="Vernada" w:hAnsi="Times New Roman CYR" w:cs="Vernada" w:hint="eastAsia"/>
                 <w:color w:val="008000"/>
                 <w:kern w:val="0"/>
-                <w:position w:val="-28"/>
                 <w:sz w:val="24"/>
                 <w:szCs w:val="24"/>
                 <w:lang w:eastAsia="ru-RU"/>
               </w:rPr>
-              <w:object w:dxaOrig="1939" w:dyaOrig="660">
-                <v:shape id="_x0000_i1032" type="#_x0000_t75" style="width:96.75pt;height:33pt" o:ole="">
+              <w:object w:dxaOrig="1020" w:dyaOrig="660" w14:anchorId="17440677">
+                <v:shape id="_x0000_i1025" type="#_x0000_t75" style="width:51.25pt;height:33.25pt" o:ole="">
                   <v:imagedata r:id="rId20" o:title=""/>
                 </v:shape>
-                <o:OLEObject Type="Embed" ProgID="Equation.3" ShapeID="_x0000_i1032" DrawAspect="Content" ObjectID="_1630342287" r:id="rId21"/>
+                <o:OLEObject Type="Embed" ProgID="Equation.3" ShapeID="_x0000_i1025" DrawAspect="Content" ObjectID="_1662127562" r:id="rId21"/>
               </w:object>
             </w:r>
           </w:p>
@@ -2209,16 +2216,15 @@
                 <w:rFonts w:ascii="Vernada" w:eastAsia="Vernada" w:hAnsi="Times New Roman CYR" w:cs="Vernada" w:hint="eastAsia"/>
                 <w:color w:val="008000"/>
                 <w:kern w:val="0"/>
-                <w:position w:val="-10"/>
                 <w:sz w:val="24"/>
                 <w:szCs w:val="24"/>
                 <w:lang w:eastAsia="ru-RU"/>
               </w:rPr>
-              <w:object w:dxaOrig="2040" w:dyaOrig="320">
-                <v:shape id="_x0000_i1033" type="#_x0000_t75" style="width:102pt;height:15.75pt" o:ole="">
+              <w:object w:dxaOrig="1939" w:dyaOrig="320" w14:anchorId="75E6DCAC">
+                <v:shape id="_x0000_i1026" type="#_x0000_t75" style="width:96.55pt;height:15.8pt" o:ole="">
                   <v:imagedata r:id="rId22" o:title=""/>
                 </v:shape>
-                <o:OLEObject Type="Embed" ProgID="Equation.3" ShapeID="_x0000_i1033" DrawAspect="Content" ObjectID="_1630342288" r:id="rId23"/>
+                <o:OLEObject Type="Embed" ProgID="Equation.3" ShapeID="_x0000_i1026" DrawAspect="Content" ObjectID="_1662127563" r:id="rId23"/>
               </w:object>
             </w:r>
           </w:p>
@@ -2295,16 +2301,15 @@
                 <w:rFonts w:ascii="Vernada" w:eastAsia="Vernada" w:hAnsi="Times New Roman CYR" w:cs="Vernada" w:hint="eastAsia"/>
                 <w:color w:val="008000"/>
                 <w:kern w:val="0"/>
-                <w:position w:val="-28"/>
                 <w:sz w:val="24"/>
                 <w:szCs w:val="24"/>
                 <w:lang w:eastAsia="ru-RU"/>
               </w:rPr>
-              <w:object w:dxaOrig="2120" w:dyaOrig="660">
-                <v:shape id="_x0000_i1034" type="#_x0000_t75" style="width:105.75pt;height:33pt" o:ole="">
+              <w:object w:dxaOrig="999" w:dyaOrig="660" w14:anchorId="5CEEA2AF">
+                <v:shape id="_x0000_i1027" type="#_x0000_t75" style="width:50.2pt;height:33.25pt" o:ole="">
                   <v:imagedata r:id="rId24" o:title=""/>
                 </v:shape>
-                <o:OLEObject Type="Embed" ProgID="Equation.3" ShapeID="_x0000_i1034" DrawAspect="Content" ObjectID="_1630342289" r:id="rId25"/>
+                <o:OLEObject Type="Embed" ProgID="Equation.3" ShapeID="_x0000_i1027" DrawAspect="Content" ObjectID="_1662127564" r:id="rId25"/>
               </w:object>
             </w:r>
           </w:p>
@@ -2369,8 +2374,7 @@
               <w:ind w:firstLine="0"/>
               <w:jc w:val="left"/>
               <w:rPr>
-                <w:rFonts w:ascii="Vernada" w:eastAsia="Vernada" w:hAnsi="Times New Roman CYR" w:cs="Vernada"/>
-                <w:color w:val="008000"/>
+                <w:rFonts w:ascii="Times New Roman CYR" w:eastAsia="Vernada" w:hAnsi="Times New Roman CYR" w:cs="Times New Roman CYR"/>
                 <w:kern w:val="0"/>
                 <w:sz w:val="24"/>
                 <w:szCs w:val="24"/>
@@ -2382,16 +2386,15 @@
                 <w:rFonts w:ascii="Vernada" w:eastAsia="Vernada" w:hAnsi="Times New Roman CYR" w:cs="Vernada" w:hint="eastAsia"/>
                 <w:color w:val="008000"/>
                 <w:kern w:val="0"/>
-                <w:position w:val="-28"/>
                 <w:sz w:val="24"/>
                 <w:szCs w:val="24"/>
                 <w:lang w:eastAsia="ru-RU"/>
               </w:rPr>
-              <w:object w:dxaOrig="1020" w:dyaOrig="660">
-                <v:shape id="_x0000_i1035" type="#_x0000_t75" style="width:51pt;height:33pt" o:ole="">
+              <w:object w:dxaOrig="1920" w:dyaOrig="320" w14:anchorId="4C08BFC9">
+                <v:shape id="_x0000_i1028" type="#_x0000_t75" style="width:96pt;height:15.8pt" o:ole="">
                   <v:imagedata r:id="rId26" o:title=""/>
                 </v:shape>
-                <o:OLEObject Type="Embed" ProgID="Equation.3" ShapeID="_x0000_i1035" DrawAspect="Content" ObjectID="_1630342290" r:id="rId27"/>
+                <o:OLEObject Type="Embed" ProgID="Equation.3" ShapeID="_x0000_i1028" DrawAspect="Content" ObjectID="_1662127565" r:id="rId27"/>
               </w:object>
             </w:r>
           </w:p>
@@ -2456,8 +2459,7 @@
               <w:ind w:firstLine="0"/>
               <w:jc w:val="left"/>
               <w:rPr>
-                <w:rFonts w:ascii="Vernada" w:eastAsia="Vernada" w:hAnsi="Times New Roman CYR" w:cs="Vernada"/>
-                <w:color w:val="008000"/>
+                <w:rFonts w:ascii="Times New Roman CYR" w:eastAsia="Vernada" w:hAnsi="Times New Roman CYR" w:cs="Times New Roman CYR"/>
                 <w:kern w:val="0"/>
                 <w:sz w:val="24"/>
                 <w:szCs w:val="24"/>
@@ -2469,16 +2471,15 @@
                 <w:rFonts w:ascii="Vernada" w:eastAsia="Vernada" w:hAnsi="Times New Roman CYR" w:cs="Vernada" w:hint="eastAsia"/>
                 <w:color w:val="008000"/>
                 <w:kern w:val="0"/>
-                <w:position w:val="-28"/>
                 <w:sz w:val="24"/>
                 <w:szCs w:val="24"/>
                 <w:lang w:eastAsia="ru-RU"/>
               </w:rPr>
-              <w:object w:dxaOrig="1219" w:dyaOrig="660">
-                <v:shape id="_x0000_i1036" type="#_x0000_t75" style="width:60.75pt;height:33pt" o:ole="">
+              <w:object w:dxaOrig="999" w:dyaOrig="660" w14:anchorId="051BA5D8">
+                <v:shape id="_x0000_i1029" type="#_x0000_t75" style="width:50.2pt;height:33.25pt" o:ole="">
                   <v:imagedata r:id="rId28" o:title=""/>
                 </v:shape>
-                <o:OLEObject Type="Embed" ProgID="Equation.3" ShapeID="_x0000_i1036" DrawAspect="Content" ObjectID="_1630342291" r:id="rId29"/>
+                <o:OLEObject Type="Embed" ProgID="Equation.3" ShapeID="_x0000_i1029" DrawAspect="Content" ObjectID="_1662127566" r:id="rId29"/>
               </w:object>
             </w:r>
           </w:p>
@@ -2543,8 +2544,7 @@
               <w:ind w:firstLine="0"/>
               <w:jc w:val="left"/>
               <w:rPr>
-                <w:rFonts w:ascii="Vernada" w:eastAsia="Vernada" w:hAnsi="Times New Roman CYR" w:cs="Vernada"/>
-                <w:color w:val="008000"/>
+                <w:rFonts w:ascii="Times New Roman CYR" w:eastAsia="Vernada" w:hAnsi="Times New Roman CYR" w:cs="Times New Roman CYR"/>
                 <w:kern w:val="0"/>
                 <w:sz w:val="24"/>
                 <w:szCs w:val="24"/>
@@ -2556,16 +2556,16 @@
                 <w:rFonts w:ascii="Vernada" w:eastAsia="Vernada" w:hAnsi="Times New Roman CYR" w:cs="Vernada" w:hint="eastAsia"/>
                 <w:color w:val="008000"/>
                 <w:kern w:val="0"/>
-                <w:position w:val="-10"/>
+                <w:position w:val="-30"/>
                 <w:sz w:val="24"/>
                 <w:szCs w:val="24"/>
                 <w:lang w:eastAsia="ru-RU"/>
               </w:rPr>
-              <w:object w:dxaOrig="1980" w:dyaOrig="320">
-                <v:shape id="_x0000_i1037" type="#_x0000_t75" style="width:99pt;height:15.75pt" o:ole="">
+              <w:object w:dxaOrig="2040" w:dyaOrig="680" w14:anchorId="33FA544D">
+                <v:shape id="_x0000_i1030" type="#_x0000_t75" style="width:102pt;height:33.8pt" o:ole="">
                   <v:imagedata r:id="rId30" o:title=""/>
                 </v:shape>
-                <o:OLEObject Type="Embed" ProgID="Equation.3" ShapeID="_x0000_i1037" DrawAspect="Content" ObjectID="_1630342292" r:id="rId31"/>
+                <o:OLEObject Type="Embed" ProgID="Equation.3" ShapeID="_x0000_i1030" DrawAspect="Content" ObjectID="_1662127567" r:id="rId31"/>
               </w:object>
             </w:r>
           </w:p>
@@ -2630,8 +2630,7 @@
               <w:ind w:firstLine="0"/>
               <w:jc w:val="left"/>
               <w:rPr>
-                <w:rFonts w:ascii="Vernada" w:eastAsia="Vernada" w:hAnsi="Times New Roman CYR" w:cs="Vernada"/>
-                <w:color w:val="008000"/>
+                <w:rFonts w:ascii="Times New Roman CYR" w:eastAsia="Vernada" w:hAnsi="Times New Roman CYR" w:cs="Times New Roman CYR"/>
                 <w:kern w:val="0"/>
                 <w:sz w:val="24"/>
                 <w:szCs w:val="24"/>
@@ -2643,16 +2642,16 @@
                 <w:rFonts w:ascii="Vernada" w:eastAsia="Vernada" w:hAnsi="Times New Roman CYR" w:cs="Vernada" w:hint="eastAsia"/>
                 <w:color w:val="008000"/>
                 <w:kern w:val="0"/>
-                <w:position w:val="-28"/>
+                <w:position w:val="-30"/>
                 <w:sz w:val="24"/>
                 <w:szCs w:val="24"/>
                 <w:lang w:eastAsia="ru-RU"/>
               </w:rPr>
-              <w:object w:dxaOrig="2020" w:dyaOrig="660">
-                <v:shape id="_x0000_i1038" type="#_x0000_t75" style="width:101.25pt;height:33pt" o:ole="">
+              <w:object w:dxaOrig="2079" w:dyaOrig="680" w14:anchorId="5964751C">
+                <v:shape id="_x0000_i1031" type="#_x0000_t75" style="width:104.2pt;height:33.8pt" o:ole="">
                   <v:imagedata r:id="rId32" o:title=""/>
                 </v:shape>
-                <o:OLEObject Type="Embed" ProgID="Equation.3" ShapeID="_x0000_i1038" DrawAspect="Content" ObjectID="_1630342293" r:id="rId33"/>
+                <o:OLEObject Type="Embed" ProgID="Equation.3" ShapeID="_x0000_i1031" DrawAspect="Content" ObjectID="_1662127568" r:id="rId33"/>
               </w:object>
             </w:r>
           </w:p>
@@ -2717,8 +2716,7 @@
               <w:ind w:firstLine="0"/>
               <w:jc w:val="left"/>
               <w:rPr>
-                <w:rFonts w:ascii="Vernada" w:eastAsia="Vernada" w:hAnsi="Times New Roman CYR" w:cs="Vernada"/>
-                <w:color w:val="008000"/>
+                <w:rFonts w:ascii="Times New Roman CYR" w:eastAsia="Vernada" w:hAnsi="Times New Roman CYR" w:cs="Times New Roman CYR"/>
                 <w:kern w:val="0"/>
                 <w:sz w:val="24"/>
                 <w:szCs w:val="24"/>
@@ -2735,11 +2733,11 @@
                 <w:szCs w:val="24"/>
                 <w:lang w:eastAsia="ru-RU"/>
               </w:rPr>
-              <w:object w:dxaOrig="1900" w:dyaOrig="660">
-                <v:shape id="_x0000_i1039" type="#_x0000_t75" style="width:95.25pt;height:33pt" o:ole="">
+              <w:object w:dxaOrig="1939" w:dyaOrig="660" w14:anchorId="1ECB8C4E">
+                <v:shape id="_x0000_i1032" type="#_x0000_t75" style="width:96.55pt;height:33.25pt" o:ole="">
                   <v:imagedata r:id="rId34" o:title=""/>
                 </v:shape>
-                <o:OLEObject Type="Embed" ProgID="Equation.3" ShapeID="_x0000_i1039" DrawAspect="Content" ObjectID="_1630342294" r:id="rId35"/>
+                <o:OLEObject Type="Embed" ProgID="Equation.3" ShapeID="_x0000_i1032" DrawAspect="Content" ObjectID="_1662127569" r:id="rId35"/>
               </w:object>
             </w:r>
           </w:p>
@@ -2846,6 +2844,7 @@
           <w:lang w:eastAsia="ru-RU"/>
         </w:rPr>
       </w:pPr>
+      <w:proofErr w:type="gramStart"/>
       <w:r>
         <w:rPr>
           <w:rFonts w:ascii="Times New Roman CYR" w:hAnsi="Times New Roman CYR" w:cs="Times New Roman CYR"/>
@@ -2855,6 +2854,429 @@
           <w:lang w:eastAsia="ru-RU"/>
         </w:rPr>
         <w:lastRenderedPageBreak/>
+        <w:t>Определить, какая из двух фигур (круг или квадрат) имеет большую площадь.</w:t>
+      </w:r>
+      <w:proofErr w:type="gramEnd"/>
+      <w:r>
+        <w:rPr>
+          <w:rFonts w:ascii="Times New Roman CYR" w:hAnsi="Times New Roman CYR" w:cs="Times New Roman CYR"/>
+          <w:kern w:val="0"/>
+          <w:sz w:val="24"/>
+          <w:szCs w:val="24"/>
+          <w:lang w:eastAsia="ru-RU"/>
+        </w:rPr>
+        <w:t xml:space="preserve"> Известно, что сторона квадрата равна а, радиус круга r. Вывести на экран название и значение площади большей фигуры.</w:t>
+      </w:r>
+    </w:p>
+    <w:p>
+      <w:pPr>
+        <w:numPr>
+          <w:ilvl w:val="0"/>
+          <w:numId w:val="1"/>
+        </w:numPr>
+        <w:shd w:val="clear" w:color="auto" w:fill="FFFFFF"/>
+        <w:spacing w:before="100" w:beforeAutospacing="1" w:after="30"/>
+        <w:rPr>
+          <w:rFonts w:ascii="Times New Roman CYR" w:hAnsi="Times New Roman CYR" w:cs="Times New Roman CYR"/>
+          <w:kern w:val="0"/>
+          <w:sz w:val="24"/>
+          <w:szCs w:val="24"/>
+          <w:lang w:eastAsia="ru-RU"/>
+        </w:rPr>
+      </w:pPr>
+      <w:r>
+        <w:rPr>
+          <w:rFonts w:ascii="Times New Roman CYR" w:hAnsi="Times New Roman CYR" w:cs="Times New Roman CYR"/>
+          <w:kern w:val="0"/>
+          <w:sz w:val="24"/>
+          <w:szCs w:val="24"/>
+          <w:lang w:eastAsia="ru-RU"/>
+        </w:rPr>
+        <w:t>Определить, попадает ли точка M(</w:t>
+      </w:r>
+      <w:proofErr w:type="spellStart"/>
+      <w:r>
+        <w:rPr>
+          <w:rFonts w:ascii="Times New Roman CYR" w:hAnsi="Times New Roman CYR" w:cs="Times New Roman CYR"/>
+          <w:kern w:val="0"/>
+          <w:sz w:val="24"/>
+          <w:szCs w:val="24"/>
+          <w:lang w:eastAsia="ru-RU"/>
+        </w:rPr>
+        <w:t>x,y</w:t>
+      </w:r>
+      <w:proofErr w:type="spellEnd"/>
+      <w:r>
+        <w:rPr>
+          <w:rFonts w:ascii="Times New Roman CYR" w:hAnsi="Times New Roman CYR" w:cs="Times New Roman CYR"/>
+          <w:kern w:val="0"/>
+          <w:sz w:val="24"/>
+          <w:szCs w:val="24"/>
+          <w:lang w:eastAsia="ru-RU"/>
+        </w:rPr>
+        <w:t xml:space="preserve">) в </w:t>
+      </w:r>
+      <w:r>
+        <w:rPr>
+          <w:rFonts w:ascii="Times New Roman CYR" w:hAnsi="Times New Roman CYR" w:cs="Times New Roman CYR"/>
+          <w:kern w:val="0"/>
+          <w:sz w:val="24"/>
+          <w:szCs w:val="24"/>
+          <w:lang w:eastAsia="ru-RU"/>
+        </w:rPr>
+        <w:t xml:space="preserve">кольцо, образованное кругами с </w:t>
+      </w:r>
+      <w:r>
+        <w:rPr>
+          <w:rFonts w:ascii="Times New Roman CYR" w:hAnsi="Times New Roman CYR" w:cs="Times New Roman CYR"/>
+          <w:kern w:val="0"/>
+          <w:sz w:val="24"/>
+          <w:szCs w:val="24"/>
+          <w:lang w:eastAsia="ru-RU"/>
+        </w:rPr>
+        <w:t>радиус</w:t>
+      </w:r>
+      <w:r>
+        <w:rPr>
+          <w:rFonts w:ascii="Times New Roman CYR" w:hAnsi="Times New Roman CYR" w:cs="Times New Roman CYR"/>
+          <w:kern w:val="0"/>
+          <w:sz w:val="24"/>
+          <w:szCs w:val="24"/>
+          <w:lang w:eastAsia="ru-RU"/>
+        </w:rPr>
+        <w:t>ами</w:t>
+      </w:r>
+      <w:r>
+        <w:rPr>
+          <w:rFonts w:ascii="Times New Roman CYR" w:hAnsi="Times New Roman CYR" w:cs="Times New Roman CYR"/>
+          <w:kern w:val="0"/>
+          <w:sz w:val="24"/>
+          <w:szCs w:val="24"/>
+          <w:lang w:eastAsia="ru-RU"/>
+        </w:rPr>
+        <w:t xml:space="preserve"> r</w:t>
+      </w:r>
+      <w:r>
+        <w:rPr>
+          <w:rFonts w:ascii="Times New Roman CYR" w:hAnsi="Times New Roman CYR" w:cs="Times New Roman CYR"/>
+          <w:kern w:val="0"/>
+          <w:sz w:val="24"/>
+          <w:szCs w:val="24"/>
+          <w:lang w:eastAsia="ru-RU"/>
+        </w:rPr>
+        <w:t xml:space="preserve">1 и </w:t>
+      </w:r>
+      <w:r>
+        <w:rPr>
+          <w:rFonts w:ascii="Times New Roman CYR" w:hAnsi="Times New Roman CYR" w:cs="Times New Roman CYR"/>
+          <w:kern w:val="0"/>
+          <w:sz w:val="24"/>
+          <w:szCs w:val="24"/>
+          <w:lang w:val="en-US" w:eastAsia="ru-RU"/>
+        </w:rPr>
+        <w:t>r</w:t>
+      </w:r>
+      <w:r>
+        <w:rPr>
+          <w:rFonts w:ascii="Times New Roman CYR" w:hAnsi="Times New Roman CYR" w:cs="Times New Roman CYR"/>
+          <w:kern w:val="0"/>
+          <w:sz w:val="24"/>
+          <w:szCs w:val="24"/>
+          <w:lang w:eastAsia="ru-RU"/>
+        </w:rPr>
+        <w:t>2</w:t>
+      </w:r>
+      <w:r>
+        <w:rPr>
+          <w:rFonts w:ascii="Times New Roman CYR" w:hAnsi="Times New Roman CYR" w:cs="Times New Roman CYR"/>
+          <w:kern w:val="0"/>
+          <w:sz w:val="24"/>
+          <w:szCs w:val="24"/>
+          <w:lang w:eastAsia="ru-RU"/>
+        </w:rPr>
+        <w:t xml:space="preserve"> (</w:t>
+      </w:r>
+      <w:r>
+        <w:rPr>
+          <w:rFonts w:ascii="Times New Roman CYR" w:hAnsi="Times New Roman CYR" w:cs="Times New Roman CYR"/>
+          <w:kern w:val="0"/>
+          <w:sz w:val="24"/>
+          <w:szCs w:val="24"/>
+          <w:lang w:val="en-US" w:eastAsia="ru-RU"/>
+        </w:rPr>
+        <w:t>r</w:t>
+      </w:r>
+      <w:r>
+        <w:rPr>
+          <w:rFonts w:ascii="Times New Roman CYR" w:hAnsi="Times New Roman CYR" w:cs="Times New Roman CYR"/>
+          <w:kern w:val="0"/>
+          <w:sz w:val="24"/>
+          <w:szCs w:val="24"/>
+          <w:lang w:eastAsia="ru-RU"/>
+        </w:rPr>
+        <w:t>1&lt;</w:t>
+      </w:r>
+      <w:r>
+        <w:rPr>
+          <w:rFonts w:ascii="Times New Roman CYR" w:hAnsi="Times New Roman CYR" w:cs="Times New Roman CYR"/>
+          <w:kern w:val="0"/>
+          <w:sz w:val="24"/>
+          <w:szCs w:val="24"/>
+          <w:lang w:val="en-US" w:eastAsia="ru-RU"/>
+        </w:rPr>
+        <w:t>r</w:t>
+      </w:r>
+      <w:r>
+        <w:rPr>
+          <w:rFonts w:ascii="Times New Roman CYR" w:hAnsi="Times New Roman CYR" w:cs="Times New Roman CYR"/>
+          <w:kern w:val="0"/>
+          <w:sz w:val="24"/>
+          <w:szCs w:val="24"/>
+          <w:lang w:eastAsia="ru-RU"/>
+        </w:rPr>
+        <w:t>2)</w:t>
+      </w:r>
+      <w:r>
+        <w:rPr>
+          <w:rFonts w:ascii="Times New Roman CYR" w:hAnsi="Times New Roman CYR" w:cs="Times New Roman CYR"/>
+          <w:kern w:val="0"/>
+          <w:sz w:val="24"/>
+          <w:szCs w:val="24"/>
+          <w:lang w:eastAsia="ru-RU"/>
+        </w:rPr>
+        <w:t xml:space="preserve"> с центром в точке (x0,y0).</w:t>
+      </w:r>
+    </w:p>
+    <w:p>
+      <w:pPr>
+        <w:numPr>
+          <w:ilvl w:val="0"/>
+          <w:numId w:val="1"/>
+        </w:numPr>
+        <w:shd w:val="clear" w:color="auto" w:fill="FFFFFF"/>
+        <w:spacing w:before="100" w:beforeAutospacing="1" w:after="30"/>
+        <w:rPr>
+          <w:rFonts w:ascii="Times New Roman CYR" w:hAnsi="Times New Roman CYR" w:cs="Times New Roman CYR"/>
+          <w:kern w:val="0"/>
+          <w:sz w:val="24"/>
+          <w:szCs w:val="24"/>
+          <w:lang w:eastAsia="ru-RU"/>
+        </w:rPr>
+      </w:pPr>
+      <w:r>
+        <w:rPr>
+          <w:rFonts w:ascii="Times New Roman CYR" w:hAnsi="Times New Roman CYR" w:cs="Times New Roman CYR"/>
+          <w:kern w:val="0"/>
+          <w:sz w:val="24"/>
+          <w:szCs w:val="24"/>
+          <w:lang w:eastAsia="ru-RU"/>
+        </w:rPr>
+        <w:t>Перераспределить значения переменных X и Y так, чтобы в X оказалось меньшее из этих значений, а в Y — большее.</w:t>
+      </w:r>
+    </w:p>
+    <w:p>
+      <w:pPr>
+        <w:numPr>
+          <w:ilvl w:val="0"/>
+          <w:numId w:val="1"/>
+        </w:numPr>
+        <w:shd w:val="clear" w:color="auto" w:fill="FFFFFF"/>
+        <w:spacing w:before="100" w:beforeAutospacing="1" w:after="30"/>
+        <w:rPr>
+          <w:rFonts w:ascii="Times New Roman CYR" w:hAnsi="Times New Roman CYR" w:cs="Times New Roman CYR"/>
+          <w:kern w:val="0"/>
+          <w:sz w:val="24"/>
+          <w:szCs w:val="24"/>
+          <w:lang w:eastAsia="ru-RU"/>
+        </w:rPr>
+      </w:pPr>
+      <w:r>
+        <w:rPr>
+          <w:rFonts w:ascii="Times New Roman CYR" w:hAnsi="Times New Roman CYR" w:cs="Times New Roman CYR"/>
+          <w:kern w:val="0"/>
+          <w:sz w:val="24"/>
+          <w:szCs w:val="24"/>
+          <w:lang w:eastAsia="ru-RU"/>
+        </w:rPr>
+        <w:t>Известны два расстояния: одно в километрах, другое в футах. Какое из расстояний меньше?</w:t>
+      </w:r>
+    </w:p>
+    <w:p>
+      <w:pPr>
+        <w:numPr>
+          <w:ilvl w:val="0"/>
+          <w:numId w:val="1"/>
+        </w:numPr>
+        <w:shd w:val="clear" w:color="auto" w:fill="FFFFFF"/>
+        <w:spacing w:before="100" w:beforeAutospacing="1" w:after="30"/>
+        <w:rPr>
+          <w:rFonts w:ascii="Times New Roman CYR" w:hAnsi="Times New Roman CYR" w:cs="Times New Roman CYR"/>
+          <w:kern w:val="0"/>
+          <w:sz w:val="24"/>
+          <w:szCs w:val="24"/>
+          <w:lang w:eastAsia="ru-RU"/>
+        </w:rPr>
+      </w:pPr>
+      <w:r>
+        <w:rPr>
+          <w:rFonts w:ascii="Times New Roman CYR" w:hAnsi="Times New Roman CYR" w:cs="Times New Roman CYR"/>
+          <w:kern w:val="0"/>
+          <w:sz w:val="24"/>
+          <w:szCs w:val="24"/>
+          <w:lang w:eastAsia="ru-RU"/>
+        </w:rPr>
+        <w:t xml:space="preserve">Ввести два числа. Меньшее заменить </w:t>
+      </w:r>
+      <w:proofErr w:type="spellStart"/>
+      <w:r>
+        <w:rPr>
+          <w:rFonts w:ascii="Times New Roman CYR" w:hAnsi="Times New Roman CYR" w:cs="Times New Roman CYR"/>
+          <w:kern w:val="0"/>
+          <w:sz w:val="24"/>
+          <w:szCs w:val="24"/>
+          <w:lang w:eastAsia="ru-RU"/>
+        </w:rPr>
+        <w:t>полусуммой</w:t>
+      </w:r>
+      <w:proofErr w:type="spellEnd"/>
+      <w:r>
+        <w:rPr>
+          <w:rFonts w:ascii="Times New Roman CYR" w:hAnsi="Times New Roman CYR" w:cs="Times New Roman CYR"/>
+          <w:kern w:val="0"/>
+          <w:sz w:val="24"/>
+          <w:szCs w:val="24"/>
+          <w:lang w:eastAsia="ru-RU"/>
+        </w:rPr>
+        <w:t>, а большее – удвоенным произведением.</w:t>
+      </w:r>
+    </w:p>
+    <w:p>
+      <w:pPr>
+        <w:numPr>
+          <w:ilvl w:val="0"/>
+          <w:numId w:val="1"/>
+        </w:numPr>
+        <w:shd w:val="clear" w:color="auto" w:fill="FFFFFF"/>
+        <w:spacing w:before="100" w:beforeAutospacing="1" w:after="30"/>
+        <w:rPr>
+          <w:rFonts w:ascii="Times New Roman CYR" w:hAnsi="Times New Roman CYR" w:cs="Times New Roman CYR"/>
+          <w:kern w:val="0"/>
+          <w:sz w:val="24"/>
+          <w:szCs w:val="24"/>
+          <w:lang w:eastAsia="ru-RU"/>
+        </w:rPr>
+      </w:pPr>
+      <w:r>
+        <w:rPr>
+          <w:rFonts w:ascii="Times New Roman CYR" w:hAnsi="Times New Roman CYR" w:cs="Times New Roman CYR"/>
+          <w:kern w:val="0"/>
+          <w:sz w:val="24"/>
+          <w:szCs w:val="24"/>
+          <w:lang w:eastAsia="ru-RU"/>
+        </w:rPr>
+        <w:t>Составьте программу, реализующую эпизод применения компьютера в книжном магазине. Компьютер запрашивает стоимость книг, сумму денег, внесенную покупателем; если сдачи не требуется, печатает на экране «спасибо»; если денег внесено больше, то печатает «возьмите сдачу» и указывает сумму сдачи; если денег недостаточно, то печатает об этом сообщение, указывающее размер недостающей суммы.</w:t>
+      </w:r>
+    </w:p>
+    <w:p>
+      <w:pPr>
+        <w:numPr>
+          <w:ilvl w:val="0"/>
+          <w:numId w:val="1"/>
+        </w:numPr>
+        <w:shd w:val="clear" w:color="auto" w:fill="FFFFFF"/>
+        <w:spacing w:before="100" w:beforeAutospacing="1" w:after="30"/>
+        <w:rPr>
+          <w:rFonts w:ascii="Times New Roman CYR" w:hAnsi="Times New Roman CYR" w:cs="Times New Roman CYR"/>
+          <w:kern w:val="0"/>
+          <w:sz w:val="24"/>
+          <w:szCs w:val="24"/>
+          <w:lang w:eastAsia="ru-RU"/>
+        </w:rPr>
+      </w:pPr>
+      <w:r>
+        <w:rPr>
+          <w:rFonts w:ascii="Times New Roman CYR" w:hAnsi="Times New Roman CYR" w:cs="Times New Roman CYR"/>
+          <w:kern w:val="0"/>
+          <w:sz w:val="24"/>
+          <w:szCs w:val="24"/>
+          <w:lang w:eastAsia="ru-RU"/>
+        </w:rPr>
+        <w:t xml:space="preserve">Даны три переменные: X, Y, Z. Если их значения упорядочены по убыванию, то удвоить их; в противном случае заменить значение каждой переменной </w:t>
+      </w:r>
+      <w:proofErr w:type="gramStart"/>
+      <w:r>
+        <w:rPr>
+          <w:rFonts w:ascii="Times New Roman CYR" w:hAnsi="Times New Roman CYR" w:cs="Times New Roman CYR"/>
+          <w:kern w:val="0"/>
+          <w:sz w:val="24"/>
+          <w:szCs w:val="24"/>
+          <w:lang w:eastAsia="ru-RU"/>
+        </w:rPr>
+        <w:t>на</w:t>
+      </w:r>
+      <w:proofErr w:type="gramEnd"/>
+      <w:r>
+        <w:rPr>
+          <w:rFonts w:ascii="Times New Roman CYR" w:hAnsi="Times New Roman CYR" w:cs="Times New Roman CYR"/>
+          <w:kern w:val="0"/>
+          <w:sz w:val="24"/>
+          <w:szCs w:val="24"/>
+          <w:lang w:eastAsia="ru-RU"/>
+        </w:rPr>
+        <w:t xml:space="preserve"> противоположное.</w:t>
+      </w:r>
+    </w:p>
+    <w:p>
+      <w:pPr>
+        <w:numPr>
+          <w:ilvl w:val="0"/>
+          <w:numId w:val="1"/>
+        </w:numPr>
+        <w:shd w:val="clear" w:color="auto" w:fill="FFFFFF"/>
+        <w:spacing w:before="100" w:beforeAutospacing="1" w:after="30"/>
+        <w:rPr>
+          <w:rFonts w:ascii="Times New Roman CYR" w:hAnsi="Times New Roman CYR" w:cs="Times New Roman CYR"/>
+          <w:kern w:val="0"/>
+          <w:sz w:val="24"/>
+          <w:szCs w:val="24"/>
+          <w:lang w:eastAsia="ru-RU"/>
+        </w:rPr>
+      </w:pPr>
+      <w:r>
+        <w:rPr>
+          <w:rFonts w:ascii="Times New Roman CYR" w:hAnsi="Times New Roman CYR" w:cs="Times New Roman CYR"/>
+          <w:kern w:val="0"/>
+          <w:sz w:val="24"/>
+          <w:szCs w:val="24"/>
+          <w:lang w:eastAsia="ru-RU"/>
+        </w:rPr>
+        <w:t>Определить, является ли целое число полным квадратом?</w:t>
+      </w:r>
+    </w:p>
+    <w:p>
+      <w:pPr>
+        <w:numPr>
+          <w:ilvl w:val="0"/>
+          <w:numId w:val="1"/>
+        </w:numPr>
+        <w:shd w:val="clear" w:color="auto" w:fill="FFFFFF"/>
+        <w:spacing w:before="100" w:beforeAutospacing="1" w:after="30"/>
+        <w:rPr>
+          <w:rFonts w:ascii="Times New Roman CYR" w:hAnsi="Times New Roman CYR" w:cs="Times New Roman CYR"/>
+          <w:kern w:val="0"/>
+          <w:sz w:val="24"/>
+          <w:szCs w:val="24"/>
+          <w:lang w:eastAsia="ru-RU"/>
+        </w:rPr>
+      </w:pPr>
+      <w:r>
+        <w:rPr>
+          <w:rFonts w:ascii="Times New Roman CYR" w:hAnsi="Times New Roman CYR" w:cs="Times New Roman CYR"/>
+          <w:kern w:val="0"/>
+          <w:sz w:val="24"/>
+          <w:szCs w:val="24"/>
+          <w:lang w:eastAsia="ru-RU"/>
+        </w:rPr>
         <w:t>Даны действительные положительные числа x, y, z. Выяснить, существует ли треугольник с длинами сторон x, y, z.</w:t>
       </w:r>
     </w:p>
@@ -2980,7 +3402,7 @@
           <w:lang w:eastAsia="ru-RU"/>
         </w:rPr>
         <w:drawing>
-          <wp:inline distT="0" distB="0" distL="0" distR="0" wp14:anchorId="22C68AF2" wp14:editId="35CD2036">
+          <wp:inline distT="0" distB="0" distL="0" distR="0" wp14:anchorId="5666CDD8" wp14:editId="40F3B5E1">
             <wp:extent cx="1647825" cy="1019175"/>
             <wp:effectExtent l="0" t="0" r="9525" b="9525"/>
             <wp:docPr id="4" name="Рисунок 4" descr="http://fmi.asf.ru/Library/Book/LabInf1/images/image020.gif"/>
@@ -3120,8 +3542,20 @@
           <w:szCs w:val="24"/>
           <w:lang w:eastAsia="ru-RU"/>
         </w:rPr>
-        <w:t>Даны действительные числа x, y. Если x, y отрицательны, то каждое значение заменить его модулем; если отрицательное только одно из них, то оба значения увеличить на 0.5; если оба значения не отрицательны и ни одно из них не принадлежит отрезку [0.5, 2.0], то оба значения уменьшить в 10 раз; в остальных случаях x, y оставить без изменения.</w:t>
-      </w:r>
+        <w:t xml:space="preserve">Даны действительные числа x, y. </w:t>
+      </w:r>
+      <w:proofErr w:type="gramStart"/>
+      <w:r>
+        <w:rPr>
+          <w:rFonts w:ascii="Times New Roman CYR" w:hAnsi="Times New Roman CYR" w:cs="Times New Roman CYR"/>
+          <w:kern w:val="0"/>
+          <w:sz w:val="24"/>
+          <w:szCs w:val="24"/>
+          <w:lang w:eastAsia="ru-RU"/>
+        </w:rPr>
+        <w:t>Если x, y отрицательны, то каждое значение заменить его модулем; если отрицательное только одно из них, то оба значения увеличить на 0.5; если оба значения не отрицательны и ни одно из них не принадлежит отрезку [0.5, 2.0], то оба значения уменьшить в 10 раз; в остальных случаях x, y оставить без изменения.</w:t>
+      </w:r>
+      <w:proofErr w:type="gramEnd"/>
     </w:p>
     <w:p>
       <w:pPr>
@@ -3147,8 +3581,20 @@
           <w:szCs w:val="24"/>
           <w:lang w:eastAsia="ru-RU"/>
         </w:rPr>
-        <w:t>Из величин, определяемых выражениями a=sin</w:t>
-      </w:r>
+        <w:t>Из величин, определяемых выражениями a=</w:t>
+      </w:r>
+      <w:proofErr w:type="spellStart"/>
+      <w:r>
+        <w:rPr>
+          <w:rFonts w:ascii="Times New Roman CYR" w:hAnsi="Times New Roman CYR" w:cs="Times New Roman CYR"/>
+          <w:kern w:val="0"/>
+          <w:sz w:val="24"/>
+          <w:szCs w:val="24"/>
+          <w:lang w:eastAsia="ru-RU"/>
+        </w:rPr>
+        <w:t>sin</w:t>
+      </w:r>
+      <w:proofErr w:type="spellEnd"/>
       <w:r>
         <w:rPr>
           <w:rFonts w:ascii="Times New Roman CYR" w:hAnsi="Times New Roman CYR" w:cs="Times New Roman CYR"/>
@@ -3167,8 +3613,20 @@
           <w:szCs w:val="24"/>
           <w:lang w:eastAsia="ru-RU"/>
         </w:rPr>
-        <w:t>x, b=cos</w:t>
-      </w:r>
+        <w:t>x, b=</w:t>
+      </w:r>
+      <w:proofErr w:type="spellStart"/>
+      <w:r>
+        <w:rPr>
+          <w:rFonts w:ascii="Times New Roman CYR" w:hAnsi="Times New Roman CYR" w:cs="Times New Roman CYR"/>
+          <w:kern w:val="0"/>
+          <w:sz w:val="24"/>
+          <w:szCs w:val="24"/>
+          <w:lang w:eastAsia="ru-RU"/>
+        </w:rPr>
+        <w:t>cos</w:t>
+      </w:r>
+      <w:proofErr w:type="spellEnd"/>
       <w:r>
         <w:rPr>
           <w:rFonts w:ascii="Times New Roman CYR" w:hAnsi="Times New Roman CYR" w:cs="Times New Roman CYR"/>
@@ -3187,7 +3645,29 @@
           <w:szCs w:val="24"/>
           <w:lang w:eastAsia="ru-RU"/>
         </w:rPr>
-        <w:t xml:space="preserve">x, c=ln|x| при </w:t>
+        <w:t>x, c=</w:t>
+      </w:r>
+      <w:proofErr w:type="spellStart"/>
+      <w:r>
+        <w:rPr>
+          <w:rFonts w:ascii="Times New Roman CYR" w:hAnsi="Times New Roman CYR" w:cs="Times New Roman CYR"/>
+          <w:kern w:val="0"/>
+          <w:sz w:val="24"/>
+          <w:szCs w:val="24"/>
+          <w:lang w:eastAsia="ru-RU"/>
+        </w:rPr>
+        <w:t>ln|x</w:t>
+      </w:r>
+      <w:proofErr w:type="spellEnd"/>
+      <w:r>
+        <w:rPr>
+          <w:rFonts w:ascii="Times New Roman CYR" w:hAnsi="Times New Roman CYR" w:cs="Times New Roman CYR"/>
+          <w:kern w:val="0"/>
+          <w:sz w:val="24"/>
+          <w:szCs w:val="24"/>
+          <w:lang w:eastAsia="ru-RU"/>
+        </w:rPr>
+        <w:t xml:space="preserve">| при </w:t>
       </w:r>
       <w:proofErr w:type="gramStart"/>
       <w:r>
@@ -3236,7 +3716,29 @@
           <w:szCs w:val="24"/>
           <w:lang w:eastAsia="ru-RU"/>
         </w:rPr>
-        <w:t>Определить, какая из двух точек - M1(x1,y1) или M2(x2,y2) - расположена ближе к нача</w:t>
+        <w:t xml:space="preserve">Определить, </w:t>
+      </w:r>
+      <w:proofErr w:type="gramStart"/>
+      <w:r>
+        <w:rPr>
+          <w:rFonts w:ascii="Times New Roman CYR" w:hAnsi="Times New Roman CYR" w:cs="Times New Roman CYR"/>
+          <w:kern w:val="0"/>
+          <w:sz w:val="24"/>
+          <w:szCs w:val="24"/>
+          <w:lang w:eastAsia="ru-RU"/>
+        </w:rPr>
+        <w:t>какая</w:t>
+      </w:r>
+      <w:proofErr w:type="gramEnd"/>
+      <w:r>
+        <w:rPr>
+          <w:rFonts w:ascii="Times New Roman CYR" w:hAnsi="Times New Roman CYR" w:cs="Times New Roman CYR"/>
+          <w:kern w:val="0"/>
+          <w:sz w:val="24"/>
+          <w:szCs w:val="24"/>
+          <w:lang w:eastAsia="ru-RU"/>
+        </w:rPr>
+        <w:t xml:space="preserve"> из двух точек - M1(x1,y1) или M2(x2,y2) - расположена ближе к нача</w:t>
       </w:r>
       <w:r>
         <w:rPr>
@@ -3257,386 +3759,6 @@
           <w:lang w:eastAsia="ru-RU"/>
         </w:rPr>
         <w:t>координаты этой точки.</w:t>
-      </w:r>
-    </w:p>
-    <w:p>
-      <w:pPr>
-        <w:numPr>
-          <w:ilvl w:val="0"/>
-          <w:numId w:val="1"/>
-        </w:numPr>
-        <w:shd w:val="clear" w:color="auto" w:fill="FFFFFF"/>
-        <w:spacing w:before="100" w:beforeAutospacing="1" w:after="30"/>
-        <w:rPr>
-          <w:rFonts w:ascii="Times New Roman CYR" w:hAnsi="Times New Roman CYR" w:cs="Times New Roman CYR"/>
-          <w:kern w:val="0"/>
-          <w:sz w:val="24"/>
-          <w:szCs w:val="24"/>
-          <w:lang w:eastAsia="ru-RU"/>
-        </w:rPr>
-      </w:pPr>
-      <w:proofErr w:type="gramStart"/>
-      <w:r>
-        <w:rPr>
-          <w:rFonts w:ascii="Times New Roman CYR" w:hAnsi="Times New Roman CYR" w:cs="Times New Roman CYR"/>
-          <w:kern w:val="0"/>
-          <w:sz w:val="24"/>
-          <w:szCs w:val="24"/>
-          <w:lang w:eastAsia="ru-RU"/>
-        </w:rPr>
-        <w:t>Определить, какая из двух фигур (круг или квадрат) имеет большую площадь.</w:t>
-      </w:r>
-      <w:proofErr w:type="gramEnd"/>
-      <w:r>
-        <w:rPr>
-          <w:rFonts w:ascii="Times New Roman CYR" w:hAnsi="Times New Roman CYR" w:cs="Times New Roman CYR"/>
-          <w:kern w:val="0"/>
-          <w:sz w:val="24"/>
-          <w:szCs w:val="24"/>
-          <w:lang w:eastAsia="ru-RU"/>
-        </w:rPr>
-        <w:t xml:space="preserve"> Известно, что сторона квадрата равна а, радиус круга r. Вывести на экран название и значение площади большей фигуры.</w:t>
-      </w:r>
-    </w:p>
-    <w:p>
-      <w:pPr>
-        <w:numPr>
-          <w:ilvl w:val="0"/>
-          <w:numId w:val="1"/>
-        </w:numPr>
-        <w:shd w:val="clear" w:color="auto" w:fill="FFFFFF"/>
-        <w:spacing w:before="100" w:beforeAutospacing="1" w:after="30"/>
-        <w:rPr>
-          <w:rFonts w:ascii="Times New Roman CYR" w:hAnsi="Times New Roman CYR" w:cs="Times New Roman CYR"/>
-          <w:kern w:val="0"/>
-          <w:sz w:val="24"/>
-          <w:szCs w:val="24"/>
-          <w:lang w:eastAsia="ru-RU"/>
-        </w:rPr>
-      </w:pPr>
-      <w:r>
-        <w:rPr>
-          <w:rFonts w:ascii="Times New Roman CYR" w:hAnsi="Times New Roman CYR" w:cs="Times New Roman CYR"/>
-          <w:kern w:val="0"/>
-          <w:sz w:val="24"/>
-          <w:szCs w:val="24"/>
-          <w:lang w:eastAsia="ru-RU"/>
-        </w:rPr>
-        <w:t xml:space="preserve">Определить, попадает ли точка M(x,y) в </w:t>
-      </w:r>
-      <w:r>
-        <w:rPr>
-          <w:rFonts w:ascii="Times New Roman CYR" w:hAnsi="Times New Roman CYR" w:cs="Times New Roman CYR"/>
-          <w:kern w:val="0"/>
-          <w:sz w:val="24"/>
-          <w:szCs w:val="24"/>
-          <w:lang w:eastAsia="ru-RU"/>
-        </w:rPr>
-        <w:t xml:space="preserve">кольцо, образованное кругами с </w:t>
-      </w:r>
-      <w:r>
-        <w:rPr>
-          <w:rFonts w:ascii="Times New Roman CYR" w:hAnsi="Times New Roman CYR" w:cs="Times New Roman CYR"/>
-          <w:kern w:val="0"/>
-          <w:sz w:val="24"/>
-          <w:szCs w:val="24"/>
-          <w:lang w:eastAsia="ru-RU"/>
-        </w:rPr>
-        <w:t>радиус</w:t>
-      </w:r>
-      <w:r>
-        <w:rPr>
-          <w:rFonts w:ascii="Times New Roman CYR" w:hAnsi="Times New Roman CYR" w:cs="Times New Roman CYR"/>
-          <w:kern w:val="0"/>
-          <w:sz w:val="24"/>
-          <w:szCs w:val="24"/>
-          <w:lang w:eastAsia="ru-RU"/>
-        </w:rPr>
-        <w:t>ами</w:t>
-      </w:r>
-      <w:r>
-        <w:rPr>
-          <w:rFonts w:ascii="Times New Roman CYR" w:hAnsi="Times New Roman CYR" w:cs="Times New Roman CYR"/>
-          <w:kern w:val="0"/>
-          <w:sz w:val="24"/>
-          <w:szCs w:val="24"/>
-          <w:lang w:eastAsia="ru-RU"/>
-        </w:rPr>
-        <w:t xml:space="preserve"> r</w:t>
-      </w:r>
-      <w:r>
-        <w:rPr>
-          <w:rFonts w:ascii="Times New Roman CYR" w:hAnsi="Times New Roman CYR" w:cs="Times New Roman CYR"/>
-          <w:kern w:val="0"/>
-          <w:sz w:val="24"/>
-          <w:szCs w:val="24"/>
-          <w:lang w:eastAsia="ru-RU"/>
-        </w:rPr>
-        <w:t xml:space="preserve">1 и </w:t>
-      </w:r>
-      <w:r>
-        <w:rPr>
-          <w:rFonts w:ascii="Times New Roman CYR" w:hAnsi="Times New Roman CYR" w:cs="Times New Roman CYR"/>
-          <w:kern w:val="0"/>
-          <w:sz w:val="24"/>
-          <w:szCs w:val="24"/>
-          <w:lang w:val="en-US" w:eastAsia="ru-RU"/>
-        </w:rPr>
-        <w:t>r</w:t>
-      </w:r>
-      <w:r>
-        <w:rPr>
-          <w:rFonts w:ascii="Times New Roman CYR" w:hAnsi="Times New Roman CYR" w:cs="Times New Roman CYR"/>
-          <w:kern w:val="0"/>
-          <w:sz w:val="24"/>
-          <w:szCs w:val="24"/>
-          <w:lang w:eastAsia="ru-RU"/>
-        </w:rPr>
-        <w:t>2</w:t>
-      </w:r>
-      <w:r>
-        <w:rPr>
-          <w:rFonts w:ascii="Times New Roman CYR" w:hAnsi="Times New Roman CYR" w:cs="Times New Roman CYR"/>
-          <w:kern w:val="0"/>
-          <w:sz w:val="24"/>
-          <w:szCs w:val="24"/>
-          <w:lang w:eastAsia="ru-RU"/>
-        </w:rPr>
-        <w:t xml:space="preserve"> (</w:t>
-      </w:r>
-      <w:r>
-        <w:rPr>
-          <w:rFonts w:ascii="Times New Roman CYR" w:hAnsi="Times New Roman CYR" w:cs="Times New Roman CYR"/>
-          <w:kern w:val="0"/>
-          <w:sz w:val="24"/>
-          <w:szCs w:val="24"/>
-          <w:lang w:val="en-US" w:eastAsia="ru-RU"/>
-        </w:rPr>
-        <w:t>r</w:t>
-      </w:r>
-      <w:r>
-        <w:rPr>
-          <w:rFonts w:ascii="Times New Roman CYR" w:hAnsi="Times New Roman CYR" w:cs="Times New Roman CYR"/>
-          <w:kern w:val="0"/>
-          <w:sz w:val="24"/>
-          <w:szCs w:val="24"/>
-          <w:lang w:eastAsia="ru-RU"/>
-        </w:rPr>
-        <w:t>1&lt;</w:t>
-      </w:r>
-      <w:r>
-        <w:rPr>
-          <w:rFonts w:ascii="Times New Roman CYR" w:hAnsi="Times New Roman CYR" w:cs="Times New Roman CYR"/>
-          <w:kern w:val="0"/>
-          <w:sz w:val="24"/>
-          <w:szCs w:val="24"/>
-          <w:lang w:val="en-US" w:eastAsia="ru-RU"/>
-        </w:rPr>
-        <w:t>r</w:t>
-      </w:r>
-      <w:r>
-        <w:rPr>
-          <w:rFonts w:ascii="Times New Roman CYR" w:hAnsi="Times New Roman CYR" w:cs="Times New Roman CYR"/>
-          <w:kern w:val="0"/>
-          <w:sz w:val="24"/>
-          <w:szCs w:val="24"/>
-          <w:lang w:eastAsia="ru-RU"/>
-        </w:rPr>
-        <w:t>2)</w:t>
-      </w:r>
-      <w:r>
-        <w:rPr>
-          <w:rFonts w:ascii="Times New Roman CYR" w:hAnsi="Times New Roman CYR" w:cs="Times New Roman CYR"/>
-          <w:kern w:val="0"/>
-          <w:sz w:val="24"/>
-          <w:szCs w:val="24"/>
-          <w:lang w:eastAsia="ru-RU"/>
-        </w:rPr>
-        <w:t xml:space="preserve"> с центром в точке (x0,y0).</w:t>
-      </w:r>
-    </w:p>
-    <w:p>
-      <w:pPr>
-        <w:numPr>
-          <w:ilvl w:val="0"/>
-          <w:numId w:val="1"/>
-        </w:numPr>
-        <w:shd w:val="clear" w:color="auto" w:fill="FFFFFF"/>
-        <w:spacing w:before="100" w:beforeAutospacing="1" w:after="30"/>
-        <w:rPr>
-          <w:rFonts w:ascii="Times New Roman CYR" w:hAnsi="Times New Roman CYR" w:cs="Times New Roman CYR"/>
-          <w:kern w:val="0"/>
-          <w:sz w:val="24"/>
-          <w:szCs w:val="24"/>
-          <w:lang w:eastAsia="ru-RU"/>
-        </w:rPr>
-      </w:pPr>
-      <w:r>
-        <w:rPr>
-          <w:rFonts w:ascii="Times New Roman CYR" w:hAnsi="Times New Roman CYR" w:cs="Times New Roman CYR"/>
-          <w:kern w:val="0"/>
-          <w:sz w:val="24"/>
-          <w:szCs w:val="24"/>
-          <w:lang w:eastAsia="ru-RU"/>
-        </w:rPr>
-        <w:t>Перераспределить значения переменных X и Y так, чтобы в X оказалось меньшее из этих значений, а в Y — большее.</w:t>
-      </w:r>
-    </w:p>
-    <w:p>
-      <w:pPr>
-        <w:numPr>
-          <w:ilvl w:val="0"/>
-          <w:numId w:val="1"/>
-        </w:numPr>
-        <w:shd w:val="clear" w:color="auto" w:fill="FFFFFF"/>
-        <w:spacing w:before="100" w:beforeAutospacing="1" w:after="30"/>
-        <w:rPr>
-          <w:rFonts w:ascii="Times New Roman CYR" w:hAnsi="Times New Roman CYR" w:cs="Times New Roman CYR"/>
-          <w:kern w:val="0"/>
-          <w:sz w:val="24"/>
-          <w:szCs w:val="24"/>
-          <w:lang w:eastAsia="ru-RU"/>
-        </w:rPr>
-      </w:pPr>
-      <w:r>
-        <w:rPr>
-          <w:rFonts w:ascii="Times New Roman CYR" w:hAnsi="Times New Roman CYR" w:cs="Times New Roman CYR"/>
-          <w:kern w:val="0"/>
-          <w:sz w:val="24"/>
-          <w:szCs w:val="24"/>
-          <w:lang w:eastAsia="ru-RU"/>
-        </w:rPr>
-        <w:t>Известны два расстояния: одно в километрах, другое в футах. Какое из расстояний меньше?</w:t>
-      </w:r>
-    </w:p>
-    <w:p>
-      <w:pPr>
-        <w:numPr>
-          <w:ilvl w:val="0"/>
-          <w:numId w:val="1"/>
-        </w:numPr>
-        <w:shd w:val="clear" w:color="auto" w:fill="FFFFFF"/>
-        <w:spacing w:before="100" w:beforeAutospacing="1" w:after="30"/>
-        <w:rPr>
-          <w:rFonts w:ascii="Times New Roman CYR" w:hAnsi="Times New Roman CYR" w:cs="Times New Roman CYR"/>
-          <w:kern w:val="0"/>
-          <w:sz w:val="24"/>
-          <w:szCs w:val="24"/>
-          <w:lang w:eastAsia="ru-RU"/>
-        </w:rPr>
-      </w:pPr>
-      <w:r>
-        <w:rPr>
-          <w:rFonts w:ascii="Times New Roman CYR" w:hAnsi="Times New Roman CYR" w:cs="Times New Roman CYR"/>
-          <w:kern w:val="0"/>
-          <w:sz w:val="24"/>
-          <w:szCs w:val="24"/>
-          <w:lang w:eastAsia="ru-RU"/>
-        </w:rPr>
-        <w:t>Ввести два числа. Меньшее заменить полусуммой, а большее – удвоенным произведением.</w:t>
-      </w:r>
-    </w:p>
-    <w:p>
-      <w:pPr>
-        <w:numPr>
-          <w:ilvl w:val="0"/>
-          <w:numId w:val="1"/>
-        </w:numPr>
-        <w:shd w:val="clear" w:color="auto" w:fill="FFFFFF"/>
-        <w:spacing w:before="100" w:beforeAutospacing="1" w:after="30"/>
-        <w:rPr>
-          <w:rFonts w:ascii="Times New Roman CYR" w:hAnsi="Times New Roman CYR" w:cs="Times New Roman CYR"/>
-          <w:kern w:val="0"/>
-          <w:sz w:val="24"/>
-          <w:szCs w:val="24"/>
-          <w:lang w:eastAsia="ru-RU"/>
-        </w:rPr>
-      </w:pPr>
-      <w:r>
-        <w:rPr>
-          <w:rFonts w:ascii="Times New Roman CYR" w:hAnsi="Times New Roman CYR" w:cs="Times New Roman CYR"/>
-          <w:kern w:val="0"/>
-          <w:sz w:val="24"/>
-          <w:szCs w:val="24"/>
-          <w:lang w:eastAsia="ru-RU"/>
-        </w:rPr>
-        <w:t>Составьте программу, реализующую эпизод применения компьютера в книжном магазине. Компьютер запрашивает стоимость книг, сумму денег, внесенную покупателем; если сдачи не требуется, печатает на экране «спасибо»; если денег внесено больше, то печатает «возьмите сдачу» и указывает сумму сдачи; если денег недостаточно, то печатает об этом сообщение, указывающее размер недостающей суммы.</w:t>
-      </w:r>
-    </w:p>
-    <w:p>
-      <w:pPr>
-        <w:numPr>
-          <w:ilvl w:val="0"/>
-          <w:numId w:val="1"/>
-        </w:numPr>
-        <w:shd w:val="clear" w:color="auto" w:fill="FFFFFF"/>
-        <w:spacing w:before="100" w:beforeAutospacing="1" w:after="30"/>
-        <w:rPr>
-          <w:rFonts w:ascii="Times New Roman CYR" w:hAnsi="Times New Roman CYR" w:cs="Times New Roman CYR"/>
-          <w:kern w:val="0"/>
-          <w:sz w:val="24"/>
-          <w:szCs w:val="24"/>
-          <w:lang w:eastAsia="ru-RU"/>
-        </w:rPr>
-      </w:pPr>
-      <w:r>
-        <w:rPr>
-          <w:rFonts w:ascii="Times New Roman CYR" w:hAnsi="Times New Roman CYR" w:cs="Times New Roman CYR"/>
-          <w:kern w:val="0"/>
-          <w:sz w:val="24"/>
-          <w:szCs w:val="24"/>
-          <w:lang w:eastAsia="ru-RU"/>
-        </w:rPr>
-        <w:t xml:space="preserve">Даны три переменные: X, Y, Z. Если их значения упорядочены по убыванию, то удвоить их; в противном случае заменить значение каждой переменной </w:t>
-      </w:r>
-      <w:proofErr w:type="gramStart"/>
-      <w:r>
-        <w:rPr>
-          <w:rFonts w:ascii="Times New Roman CYR" w:hAnsi="Times New Roman CYR" w:cs="Times New Roman CYR"/>
-          <w:kern w:val="0"/>
-          <w:sz w:val="24"/>
-          <w:szCs w:val="24"/>
-          <w:lang w:eastAsia="ru-RU"/>
-        </w:rPr>
-        <w:t>на</w:t>
-      </w:r>
-      <w:proofErr w:type="gramEnd"/>
-      <w:r>
-        <w:rPr>
-          <w:rFonts w:ascii="Times New Roman CYR" w:hAnsi="Times New Roman CYR" w:cs="Times New Roman CYR"/>
-          <w:kern w:val="0"/>
-          <w:sz w:val="24"/>
-          <w:szCs w:val="24"/>
-          <w:lang w:eastAsia="ru-RU"/>
-        </w:rPr>
-        <w:t xml:space="preserve"> противоположное.</w:t>
-      </w:r>
-    </w:p>
-    <w:p>
-      <w:pPr>
-        <w:numPr>
-          <w:ilvl w:val="0"/>
-          <w:numId w:val="1"/>
-        </w:numPr>
-        <w:shd w:val="clear" w:color="auto" w:fill="FFFFFF"/>
-        <w:spacing w:before="100" w:beforeAutospacing="1" w:after="30"/>
-        <w:rPr>
-          <w:rFonts w:ascii="Times New Roman CYR" w:hAnsi="Times New Roman CYR" w:cs="Times New Roman CYR"/>
-          <w:kern w:val="0"/>
-          <w:sz w:val="24"/>
-          <w:szCs w:val="24"/>
-          <w:lang w:eastAsia="ru-RU"/>
-        </w:rPr>
-      </w:pPr>
-      <w:r>
-        <w:rPr>
-          <w:rFonts w:ascii="Times New Roman CYR" w:hAnsi="Times New Roman CYR" w:cs="Times New Roman CYR"/>
-          <w:kern w:val="0"/>
-          <w:sz w:val="24"/>
-          <w:szCs w:val="24"/>
-          <w:lang w:eastAsia="ru-RU"/>
-        </w:rPr>
-        <w:t>Определить, является ли целое число полным квадратом?</w:t>
       </w:r>
     </w:p>
     <w:p>
@@ -3737,7 +3859,7 @@
           <w:szCs w:val="24"/>
           <w:lang w:eastAsia="ru-RU"/>
         </w:rPr>
-        <w:t>При изучении чисел детьми им называют число и просят сказать любую фразу, содержащее это число. Напишите программу, которая принимает число от 1 до 7 и выводит фразу, содержащее это число.</w:t>
+        <w:t>В классической расстановке баскетболистов на площадке позиции игроков занумерованы числами от 1 до 5: 1 - разыгрывающий защитник, 2 – атакующий защитник, 3 – легкий форвард, 4 – тяжелый форвард и 5 – центровой. Введите номер позиции и сообщите ее название.</w:t>
       </w:r>
     </w:p>
     <w:p>
@@ -3764,7 +3886,7 @@
           <w:szCs w:val="24"/>
           <w:lang w:eastAsia="ru-RU"/>
         </w:rPr>
-        <w:t>Введите букву и выведите имя известного актера, начинающееся с этой буквы (достаточно 10 букв).</w:t>
+        <w:t>Введите оценку от 1 до 5 и выведите ее словесный эквивалент: отлично, хорошо, удовлетворительно, неудовлетворительно или кол.</w:t>
       </w:r>
     </w:p>
     <w:p>
@@ -3791,7 +3913,7 @@
           <w:szCs w:val="24"/>
           <w:lang w:eastAsia="ru-RU"/>
         </w:rPr>
-        <w:t>Введите букву и выведите название фильма, начинающееся с этой буквы (достаточно 10 букв).</w:t>
+        <w:t>Введите номер дня недели и выведите его название.</w:t>
       </w:r>
     </w:p>
     <w:p>
@@ -3818,7 +3940,7 @@
           <w:szCs w:val="24"/>
           <w:lang w:eastAsia="ru-RU"/>
         </w:rPr>
-        <w:t>Планеты Солнечной системы расположены в следующем порядке: Меркурий, Венера, Земля, Марс, Юпитер, Сатурн, Уран, Нептун. Введите номер и сообщите, какая по счету планета ему соответствует.</w:t>
+        <w:t>Введите номер месяца в году и выведите его название.</w:t>
       </w:r>
     </w:p>
     <w:p>
@@ -3845,7 +3967,7 @@
           <w:szCs w:val="24"/>
           <w:lang w:eastAsia="ru-RU"/>
         </w:rPr>
-        <w:t>Месяцы года делятся на кварталы по три месяца. Введите номер месяца и сообщите, к какому кварталу он относится.</w:t>
+        <w:t>Введите номер музыкальной ноты от 1 до 7 и выведите ее название.</w:t>
       </w:r>
     </w:p>
     <w:p>
@@ -3872,8 +3994,7 @@
           <w:szCs w:val="24"/>
           <w:lang w:eastAsia="ru-RU"/>
         </w:rPr>
-        <w:lastRenderedPageBreak/>
-        <w:t>Введите цифру от 0 до 9 и сообщите название этой цифры.</w:t>
+        <w:t>Введите номер месяца в году и сообщите, сколько в нем дней.</w:t>
       </w:r>
     </w:p>
     <w:p>
@@ -3900,7 +4021,7 @@
           <w:szCs w:val="24"/>
           <w:lang w:eastAsia="ru-RU"/>
         </w:rPr>
-        <w:t>В классической расстановке баскетболистов на площадке позиции игроков занумерованы числами от 1 до 5: 1 - разыгрывающий защитник, 2 – атакующий защитник, 3 – легкий форвард, 4 – тяжелый форвард и 5 – центровой. Введите номер позиции и сообщите ее название.</w:t>
+        <w:t>Введите категорию водительских прав и сообщите, какими транспортными средствами может управлять водитель с такими правами.</w:t>
       </w:r>
     </w:p>
     <w:p>
@@ -3927,7 +4048,8 @@
           <w:szCs w:val="24"/>
           <w:lang w:eastAsia="ru-RU"/>
         </w:rPr>
-        <w:t>Введите оценку от 1 до 5 и выведите ее словесный эквивалент: отлично, хорошо, удовлетворительно, неудовлетворительно или кол.</w:t>
+        <w:lastRenderedPageBreak/>
+        <w:t>Напишите программу, которая принимает символ, представляющий собой знак пунктуации (рассмотрите минимум 5 знаков), и сообщает название этого знака.</w:t>
       </w:r>
     </w:p>
     <w:p>
@@ -3954,7 +4076,7 @@
           <w:szCs w:val="24"/>
           <w:lang w:eastAsia="ru-RU"/>
         </w:rPr>
-        <w:t>Введите номер дня недели и выведите его название.</w:t>
+        <w:t>Напишите программу, которая принимает с клавиатуры символ, представляющий собой знак арифметической операции, и сообщает название этой операции.</w:t>
       </w:r>
     </w:p>
     <w:p>
@@ -3981,7 +4103,7 @@
           <w:szCs w:val="24"/>
           <w:lang w:eastAsia="ru-RU"/>
         </w:rPr>
-        <w:t>Введите номер месяца в году и выведите его название.</w:t>
+        <w:t>При изучении чисел детьми им называют число и просят сказать любую фразу, содержащее это число. Напишите программу, которая принимает число от 1 до 7 и выводит фразу, содержащее это число.</w:t>
       </w:r>
     </w:p>
     <w:p>
@@ -4008,7 +4130,7 @@
           <w:szCs w:val="24"/>
           <w:lang w:eastAsia="ru-RU"/>
         </w:rPr>
-        <w:t>Введите номер музыкальной ноты от 1 до 7 и выведите ее название.</w:t>
+        <w:t>Введите букву и выведите имя известного актера, начинающееся с этой буквы (достаточно 10 букв).</w:t>
       </w:r>
     </w:p>
     <w:p>
@@ -4035,7 +4157,7 @@
           <w:szCs w:val="24"/>
           <w:lang w:eastAsia="ru-RU"/>
         </w:rPr>
-        <w:t>Введите номер месяца в году и сообщите, сколько в нем дней.</w:t>
+        <w:t>Введите букву и выведите название фильма, начинающееся с этой буквы (достаточно 10 букв).</w:t>
       </w:r>
     </w:p>
     <w:p>
@@ -4062,7 +4184,7 @@
           <w:szCs w:val="24"/>
           <w:lang w:eastAsia="ru-RU"/>
         </w:rPr>
-        <w:t>Введите категорию водительских прав и сообщите, какими транспортными средствами может управлять водитель с такими правами.</w:t>
+        <w:t>Планеты Солнечной системы расположены в следующем порядке: Меркурий, Венера, Земля, Марс, Юпитер, Сатурн, Уран, Нептун. Введите номер и сообщите, какая по счету планета ему соответствует.</w:t>
       </w:r>
     </w:p>
     <w:p>
@@ -4089,7 +4211,7 @@
           <w:szCs w:val="24"/>
           <w:lang w:eastAsia="ru-RU"/>
         </w:rPr>
-        <w:t>Напишите программу, которая принимает символ, представляющий собой знак пунктуации (рассмотрите минимум 5 знаков), и сообщает название этого знака.</w:t>
+        <w:t>Месяцы года делятся на кварталы по три месяца. Введите номер месяца и сообщите, к какому кварталу он относится.</w:t>
       </w:r>
     </w:p>
     <w:p>
@@ -4116,7 +4238,7 @@
           <w:szCs w:val="24"/>
           <w:lang w:eastAsia="ru-RU"/>
         </w:rPr>
-        <w:t>Напишите программу, которая принимает с клавиатуры символ, представляющий собой знак арифметической операции, и сообщает название этой операции.</w:t>
+        <w:t>Введите цифру от 0 до 9 и сообщите название этой цифры.</w:t>
       </w:r>
     </w:p>
     <w:p>
@@ -4158,6 +4280,19 @@
         </w:rPr>
         <w:t>Задачи повышенной трудности</w:t>
       </w:r>
+      <w:r>
+        <w:rPr>
+          <w:rFonts w:ascii="Times New Roman CYR" w:hAnsi="Times New Roman CYR" w:cs="Times New Roman CYR"/>
+          <w:b/>
+          <w:kern w:val="0"/>
+          <w:sz w:val="24"/>
+          <w:szCs w:val="24"/>
+          <w:lang w:eastAsia="ru-RU"/>
+        </w:rPr>
+        <w:t xml:space="preserve"> (на оценку)</w:t>
+      </w:r>
+      <w:bookmarkStart w:id="0" w:name="_GoBack"/>
+      <w:bookmarkEnd w:id="0"/>
     </w:p>
     <w:p>
       <w:pPr>
@@ -4183,7 +4318,29 @@
           <w:szCs w:val="24"/>
           <w:lang w:eastAsia="ru-RU"/>
         </w:rPr>
-        <w:t>Даны действительные числа a, b, c, x, y. Выяснить, пройдет ли кирпич с ребрами a,b,c в прямоугольное отверстие со сторонами x и y.</w:t>
+        <w:t xml:space="preserve">Даны действительные числа a, b, c, x, y. Выяснить, пройдет ли кирпич с ребрами </w:t>
+      </w:r>
+      <w:proofErr w:type="spellStart"/>
+      <w:r>
+        <w:rPr>
+          <w:rFonts w:ascii="Times New Roman CYR" w:hAnsi="Times New Roman CYR" w:cs="Times New Roman CYR"/>
+          <w:kern w:val="0"/>
+          <w:sz w:val="24"/>
+          <w:szCs w:val="24"/>
+          <w:lang w:eastAsia="ru-RU"/>
+        </w:rPr>
+        <w:t>a,b,c</w:t>
+      </w:r>
+      <w:proofErr w:type="spellEnd"/>
+      <w:r>
+        <w:rPr>
+          <w:rFonts w:ascii="Times New Roman CYR" w:hAnsi="Times New Roman CYR" w:cs="Times New Roman CYR"/>
+          <w:kern w:val="0"/>
+          <w:sz w:val="24"/>
+          <w:szCs w:val="24"/>
+          <w:lang w:eastAsia="ru-RU"/>
+        </w:rPr>
+        <w:t xml:space="preserve"> в прямоугольное отверстие со сторонами x и y.</w:t>
       </w:r>
       <w:r>
         <w:rPr>
@@ -4257,7 +4414,51 @@
           <w:szCs w:val="24"/>
           <w:lang w:eastAsia="ru-RU"/>
         </w:rPr>
-        <w:t>Написать программу, которая печатает True или False в зависимости от того, выполняются или нет заданные условия:</w:t>
+        <w:t xml:space="preserve">Написать программу, которая печатает </w:t>
+      </w:r>
+      <w:proofErr w:type="spellStart"/>
+      <w:r>
+        <w:rPr>
+          <w:rFonts w:ascii="Times New Roman CYR" w:hAnsi="Times New Roman CYR" w:cs="Times New Roman CYR"/>
+          <w:kern w:val="0"/>
+          <w:sz w:val="24"/>
+          <w:szCs w:val="24"/>
+          <w:lang w:eastAsia="ru-RU"/>
+        </w:rPr>
+        <w:t>True</w:t>
+      </w:r>
+      <w:proofErr w:type="spellEnd"/>
+      <w:r>
+        <w:rPr>
+          <w:rFonts w:ascii="Times New Roman CYR" w:hAnsi="Times New Roman CYR" w:cs="Times New Roman CYR"/>
+          <w:kern w:val="0"/>
+          <w:sz w:val="24"/>
+          <w:szCs w:val="24"/>
+          <w:lang w:eastAsia="ru-RU"/>
+        </w:rPr>
+        <w:t xml:space="preserve"> или </w:t>
+      </w:r>
+      <w:proofErr w:type="spellStart"/>
+      <w:r>
+        <w:rPr>
+          <w:rFonts w:ascii="Times New Roman CYR" w:hAnsi="Times New Roman CYR" w:cs="Times New Roman CYR"/>
+          <w:kern w:val="0"/>
+          <w:sz w:val="24"/>
+          <w:szCs w:val="24"/>
+          <w:lang w:eastAsia="ru-RU"/>
+        </w:rPr>
+        <w:t>False</w:t>
+      </w:r>
+      <w:proofErr w:type="spellEnd"/>
+      <w:r>
+        <w:rPr>
+          <w:rFonts w:ascii="Times New Roman CYR" w:hAnsi="Times New Roman CYR" w:cs="Times New Roman CYR"/>
+          <w:kern w:val="0"/>
+          <w:sz w:val="24"/>
+          <w:szCs w:val="24"/>
+          <w:lang w:eastAsia="ru-RU"/>
+        </w:rPr>
+        <w:t xml:space="preserve"> в зависимости от того, выполняются или нет заданные условия:</w:t>
       </w:r>
     </w:p>
     <w:p>

</xml_diff>